<commit_message>
Wildcard Correction in Company/News query
</commit_message>
<xml_diff>
--- a/Docs/Sandbox/Query Optimization Documentation.docx
+++ b/Docs/Sandbox/Query Optimization Documentation.docx
@@ -156,8 +156,18 @@
           <w:szCs w:val="24"/>
           <w:lang w:val="en-US"/>
         </w:rPr>
-        <w:t>Creating joins with inner joins instead of where</w:t>
-      </w:r>
+        <w:t xml:space="preserve">Creating joins with inner joins instead of </w:t>
+      </w:r>
+      <w:proofErr w:type="gramStart"/>
+      <w:r>
+        <w:rPr>
+          <w:sz w:val="24"/>
+          <w:szCs w:val="24"/>
+          <w:lang w:val="en-US"/>
+        </w:rPr>
+        <w:t>where</w:t>
+      </w:r>
+      <w:proofErr w:type="gramEnd"/>
     </w:p>
     <w:p>
       <w:pPr>
@@ -565,7 +575,47 @@
           <w:szCs w:val="20"/>
           <w:lang w:eastAsia="en-IN"/>
         </w:rPr>
-        <w:t>'%A%'</w:t>
+        <w:t>'</w:t>
+      </w:r>
+      <w:r>
+        <w:rPr>
+          <w:rFonts w:ascii="Courier New" w:eastAsia="Times New Roman" w:hAnsi="Courier New" w:cs="Courier New"/>
+          <w:color w:val="6A8759"/>
+          <w:sz w:val="20"/>
+          <w:szCs w:val="20"/>
+          <w:lang w:eastAsia="en-IN"/>
+        </w:rPr>
+        <w:t>%</w:t>
+      </w:r>
+      <w:r>
+        <w:rPr>
+          <w:rFonts w:ascii="Courier New" w:eastAsia="Times New Roman" w:hAnsi="Courier New" w:cs="Courier New"/>
+          <w:color w:val="6A8759"/>
+          <w:sz w:val="20"/>
+          <w:szCs w:val="20"/>
+          <w:lang w:eastAsia="en-IN"/>
+        </w:rPr>
+        <w:t>A</w:t>
+      </w:r>
+      <w:r>
+        <w:rPr>
+          <w:rFonts w:ascii="Courier New" w:eastAsia="Times New Roman" w:hAnsi="Courier New" w:cs="Courier New"/>
+          <w:color w:val="6A8759"/>
+          <w:sz w:val="20"/>
+          <w:szCs w:val="20"/>
+          <w:lang w:eastAsia="en-IN"/>
+        </w:rPr>
+        <w:t>%</w:t>
+      </w:r>
+      <w:r>
+        <w:rPr>
+          <w:rFonts w:ascii="Courier New" w:eastAsia="Times New Roman" w:hAnsi="Courier New" w:cs="Courier New"/>
+          <w:color w:val="6A8759"/>
+          <w:sz w:val="20"/>
+          <w:szCs w:val="20"/>
+          <w:lang w:eastAsia="en-IN"/>
+        </w:rPr>
+        <w:t>'</w:t>
       </w:r>
       <w:r>
         <w:rPr>
@@ -745,7 +795,7 @@
           <w:szCs w:val="20"/>
           <w:lang w:eastAsia="en-IN"/>
         </w:rPr>
-        <w:t>'%A%'</w:t>
+        <w:t>'</w:t>
       </w:r>
       <w:r>
         <w:rPr>
@@ -755,8 +805,39 @@
           <w:szCs w:val="20"/>
           <w:lang w:eastAsia="en-IN"/>
         </w:rPr>
+        <w:t>%A%</w:t>
+      </w:r>
+      <w:r>
+        <w:rPr>
+          <w:rFonts w:ascii="Courier New" w:eastAsia="Times New Roman" w:hAnsi="Courier New" w:cs="Courier New"/>
+          <w:color w:val="6A8759"/>
+          <w:sz w:val="20"/>
+          <w:szCs w:val="20"/>
+          <w:lang w:eastAsia="en-IN"/>
+        </w:rPr>
+        <w:t>'</w:t>
+      </w:r>
+      <w:r>
+        <w:rPr>
+          <w:rFonts w:ascii="Courier New" w:eastAsia="Times New Roman" w:hAnsi="Courier New" w:cs="Courier New"/>
+          <w:color w:val="6A8759"/>
+          <w:sz w:val="20"/>
+          <w:szCs w:val="20"/>
+          <w:lang w:eastAsia="en-IN"/>
+        </w:rPr>
         <w:br/>
-        <w:t xml:space="preserve">                </w:t>
+        <w:t xml:space="preserve">              </w:t>
+      </w:r>
+      <w:proofErr w:type="gramStart"/>
+      <w:r>
+        <w:rPr>
+          <w:rFonts w:ascii="Courier New" w:eastAsia="Times New Roman" w:hAnsi="Courier New" w:cs="Courier New"/>
+          <w:color w:val="6A8759"/>
+          <w:sz w:val="20"/>
+          <w:szCs w:val="20"/>
+          <w:lang w:eastAsia="en-IN"/>
+        </w:rPr>
+        <w:t xml:space="preserve">  </w:t>
       </w:r>
       <w:r>
         <w:rPr>
@@ -768,6 +849,7 @@
         </w:rPr>
         <w:t>)</w:t>
       </w:r>
+      <w:proofErr w:type="gramEnd"/>
       <w:r>
         <w:rPr>
           <w:rFonts w:ascii="Courier New" w:eastAsia="Times New Roman" w:hAnsi="Courier New" w:cs="Courier New"/>
@@ -1274,7 +1356,7 @@
         <w:rPr>
           <w:color w:val="6A8759"/>
         </w:rPr>
-        <w:t>'%AAPL%'</w:t>
+        <w:t>'A'</w:t>
       </w:r>
       <w:r>
         <w:rPr>
@@ -1386,7 +1468,7 @@
         <w:rPr>
           <w:color w:val="6A8759"/>
         </w:rPr>
-        <w:t>'%AAPL%'</w:t>
+        <w:t>'A'</w:t>
       </w:r>
       <w:r>
         <w:rPr>
@@ -2585,8 +2667,19 @@
                 <w:szCs w:val="24"/>
                 <w:lang w:val="en-US"/>
               </w:rPr>
-              <w:t>Creating joins with inner joins instead of where</w:t>
+              <w:t xml:space="preserve">Creating joins with inner joins instead of </w:t>
             </w:r>
+            <w:proofErr w:type="gramStart"/>
+            <w:r>
+              <w:rPr>
+                <w:color w:val="000000" w:themeColor="text1"/>
+                <w:sz w:val="24"/>
+                <w:szCs w:val="24"/>
+                <w:lang w:val="en-US"/>
+              </w:rPr>
+              <w:t>where</w:t>
+            </w:r>
+            <w:proofErr w:type="gramEnd"/>
           </w:p>
           <w:p>
             <w:pPr>
@@ -2722,7 +2815,27 @@
                 <w:szCs w:val="20"/>
                 <w:lang w:val="en-US"/>
               </w:rPr>
-              <w:t>LIMIT implemented to enforce pagination at database level. Results in only the data required to be displayed at the front end to be queried from the database. Consequently a smaller size of the data is sent to the server.</w:t>
+              <w:t xml:space="preserve">LIMIT implemented to enforce pagination at database level. Results in only the data required to be displayed at the front end to be queried from the database. </w:t>
+            </w:r>
+            <w:proofErr w:type="gramStart"/>
+            <w:r>
+              <w:rPr>
+                <w:color w:val="000000" w:themeColor="text1"/>
+                <w:sz w:val="20"/>
+                <w:szCs w:val="20"/>
+                <w:lang w:val="en-US"/>
+              </w:rPr>
+              <w:t>Consequently</w:t>
+            </w:r>
+            <w:proofErr w:type="gramEnd"/>
+            <w:r>
+              <w:rPr>
+                <w:color w:val="000000" w:themeColor="text1"/>
+                <w:sz w:val="20"/>
+                <w:szCs w:val="20"/>
+                <w:lang w:val="en-US"/>
+              </w:rPr>
+              <w:t xml:space="preserve"> a smaller size of the data is sent to the server.</w:t>
             </w:r>
           </w:p>
         </w:tc>
@@ -2894,6 +3007,15 @@
                 <w:lang w:val="en-US"/>
               </w:rPr>
             </w:pPr>
+            <w:r>
+              <w:rPr>
+                <w:color w:val="000000" w:themeColor="text1"/>
+                <w:sz w:val="24"/>
+                <w:szCs w:val="24"/>
+                <w:lang w:val="en-US"/>
+              </w:rPr>
+              <w:t>6</w:t>
+            </w:r>
           </w:p>
         </w:tc>
         <w:tc>
@@ -2921,7 +3043,7 @@
                 <w:szCs w:val="24"/>
                 <w:lang w:val="en-US"/>
               </w:rPr>
-              <w:t xml:space="preserve">Execution Time </w:t>
+              <w:t>Wildcard Optimization ‘%’</w:t>
             </w:r>
           </w:p>
         </w:tc>
@@ -2939,15 +3061,6 @@
                 <w:lang w:val="en-US"/>
               </w:rPr>
             </w:pPr>
-            <w:r>
-              <w:rPr>
-                <w:color w:val="000000" w:themeColor="text1"/>
-                <w:sz w:val="24"/>
-                <w:szCs w:val="24"/>
-                <w:lang w:val="en-US"/>
-              </w:rPr>
-              <w:t>15s 705ms</w:t>
-            </w:r>
           </w:p>
         </w:tc>
         <w:tc>
@@ -2964,26 +3077,6 @@
                 <w:lang w:val="en-US"/>
               </w:rPr>
             </w:pPr>
-            <w:r>
-              <w:rPr>
-                <w:color w:val="000000" w:themeColor="text1"/>
-                <w:sz w:val="24"/>
-                <w:szCs w:val="24"/>
-                <w:lang w:val="en-US"/>
-              </w:rPr>
-              <w:t xml:space="preserve">859 </w:t>
-            </w:r>
-            <w:proofErr w:type="spellStart"/>
-            <w:r>
-              <w:rPr>
-                <w:color w:val="000000" w:themeColor="text1"/>
-                <w:sz w:val="24"/>
-                <w:szCs w:val="24"/>
-                <w:lang w:val="en-US"/>
-              </w:rPr>
-              <w:t>ms</w:t>
-            </w:r>
-            <w:proofErr w:type="spellEnd"/>
           </w:p>
         </w:tc>
         <w:tc>
@@ -3025,12 +3118,136 @@
         </w:tc>
         <w:tc>
           <w:tcPr>
+            <w:tcW w:w="1518" w:type="dxa"/>
+          </w:tcPr>
+          <w:p>
+            <w:pPr>
+              <w:cnfStyle w:val="000000100000" w:firstRow="0" w:lastRow="0" w:firstColumn="0" w:lastColumn="0" w:oddVBand="0" w:evenVBand="0" w:oddHBand="1" w:evenHBand="0" w:firstRowFirstColumn="0" w:firstRowLastColumn="0" w:lastRowFirstColumn="0" w:lastRowLastColumn="0"/>
+              <w:rPr>
+                <w:b/>
+                <w:bCs/>
+                <w:color w:val="000000" w:themeColor="text1"/>
+                <w:sz w:val="24"/>
+                <w:szCs w:val="24"/>
+                <w:lang w:val="en-US"/>
+              </w:rPr>
+            </w:pPr>
+            <w:r>
+              <w:rPr>
+                <w:b/>
+                <w:bCs/>
+                <w:color w:val="000000" w:themeColor="text1"/>
+                <w:sz w:val="24"/>
+                <w:szCs w:val="24"/>
+                <w:lang w:val="en-US"/>
+              </w:rPr>
+              <w:t xml:space="preserve">Execution Time </w:t>
+            </w:r>
+          </w:p>
+        </w:tc>
+        <w:tc>
+          <w:tcPr>
+            <w:tcW w:w="2979" w:type="dxa"/>
+          </w:tcPr>
+          <w:p>
+            <w:pPr>
+              <w:cnfStyle w:val="000000100000" w:firstRow="0" w:lastRow="0" w:firstColumn="0" w:lastColumn="0" w:oddVBand="0" w:evenVBand="0" w:oddHBand="1" w:evenHBand="0" w:firstRowFirstColumn="0" w:firstRowLastColumn="0" w:lastRowFirstColumn="0" w:lastRowLastColumn="0"/>
+              <w:rPr>
+                <w:color w:val="000000" w:themeColor="text1"/>
+                <w:sz w:val="24"/>
+                <w:szCs w:val="24"/>
+                <w:lang w:val="en-US"/>
+              </w:rPr>
+            </w:pPr>
+            <w:r>
+              <w:rPr>
+                <w:color w:val="000000" w:themeColor="text1"/>
+                <w:sz w:val="24"/>
+                <w:szCs w:val="24"/>
+                <w:lang w:val="en-US"/>
+              </w:rPr>
+              <w:t>15s 705ms</w:t>
+            </w:r>
+          </w:p>
+        </w:tc>
+        <w:tc>
+          <w:tcPr>
+            <w:tcW w:w="2544" w:type="dxa"/>
+          </w:tcPr>
+          <w:p>
+            <w:pPr>
+              <w:cnfStyle w:val="000000100000" w:firstRow="0" w:lastRow="0" w:firstColumn="0" w:lastColumn="0" w:oddVBand="0" w:evenVBand="0" w:oddHBand="1" w:evenHBand="0" w:firstRowFirstColumn="0" w:firstRowLastColumn="0" w:lastRowFirstColumn="0" w:lastRowLastColumn="0"/>
+              <w:rPr>
+                <w:color w:val="000000" w:themeColor="text1"/>
+                <w:sz w:val="24"/>
+                <w:szCs w:val="24"/>
+                <w:lang w:val="en-US"/>
+              </w:rPr>
+            </w:pPr>
+            <w:r>
+              <w:rPr>
+                <w:color w:val="000000" w:themeColor="text1"/>
+                <w:sz w:val="24"/>
+                <w:szCs w:val="24"/>
+                <w:lang w:val="en-US"/>
+              </w:rPr>
+              <w:t xml:space="preserve">859 </w:t>
+            </w:r>
+            <w:proofErr w:type="spellStart"/>
+            <w:r>
+              <w:rPr>
+                <w:color w:val="000000" w:themeColor="text1"/>
+                <w:sz w:val="24"/>
+                <w:szCs w:val="24"/>
+                <w:lang w:val="en-US"/>
+              </w:rPr>
+              <w:t>ms</w:t>
+            </w:r>
+            <w:proofErr w:type="spellEnd"/>
+          </w:p>
+        </w:tc>
+        <w:tc>
+          <w:tcPr>
+            <w:tcW w:w="2551" w:type="dxa"/>
+          </w:tcPr>
+          <w:p>
+            <w:pPr>
+              <w:cnfStyle w:val="000000100000" w:firstRow="0" w:lastRow="0" w:firstColumn="0" w:lastColumn="0" w:oddVBand="0" w:evenVBand="0" w:oddHBand="1" w:evenHBand="0" w:firstRowFirstColumn="0" w:firstRowLastColumn="0" w:lastRowFirstColumn="0" w:lastRowLastColumn="0"/>
+              <w:rPr>
+                <w:color w:val="000000" w:themeColor="text1"/>
+                <w:sz w:val="24"/>
+                <w:szCs w:val="24"/>
+                <w:lang w:val="en-US"/>
+              </w:rPr>
+            </w:pPr>
+          </w:p>
+        </w:tc>
+      </w:tr>
+      <w:tr>
+        <w:tc>
+          <w:tcPr>
+            <w:cnfStyle w:val="001000000000" w:firstRow="0" w:lastRow="0" w:firstColumn="1" w:lastColumn="0" w:oddVBand="0" w:evenVBand="0" w:oddHBand="0" w:evenHBand="0" w:firstRowFirstColumn="0" w:firstRowLastColumn="0" w:lastRowFirstColumn="0" w:lastRowLastColumn="0"/>
+            <w:tcW w:w="846" w:type="dxa"/>
+          </w:tcPr>
+          <w:p>
+            <w:pPr>
+              <w:rPr>
+                <w:color w:val="000000" w:themeColor="text1"/>
+                <w:sz w:val="24"/>
+                <w:szCs w:val="24"/>
+                <w:lang w:val="en-US"/>
+              </w:rPr>
+            </w:pPr>
+          </w:p>
+        </w:tc>
+        <w:tc>
+          <w:tcPr>
             <w:tcW w:w="9592" w:type="dxa"/>
             <w:gridSpan w:val="4"/>
           </w:tcPr>
           <w:p>
             <w:pPr>
-              <w:cnfStyle w:val="000000100000" w:firstRow="0" w:lastRow="0" w:firstColumn="0" w:lastColumn="0" w:oddVBand="0" w:evenVBand="0" w:oddHBand="1" w:evenHBand="0" w:firstRowFirstColumn="0" w:firstRowLastColumn="0" w:lastRowFirstColumn="0" w:lastRowLastColumn="0"/>
+              <w:cnfStyle w:val="000000000000" w:firstRow="0" w:lastRow="0" w:firstColumn="0" w:lastColumn="0" w:oddVBand="0" w:evenVBand="0" w:oddHBand="0" w:evenHBand="0" w:firstRowFirstColumn="0" w:firstRowLastColumn="0" w:lastRowFirstColumn="0" w:lastRowLastColumn="0"/>
               <w:rPr>
                 <w:color w:val="000000" w:themeColor="text1"/>
                 <w:sz w:val="32"/>
@@ -3050,7 +3267,7 @@
           </w:p>
           <w:p>
             <w:pPr>
-              <w:cnfStyle w:val="000000100000" w:firstRow="0" w:lastRow="0" w:firstColumn="0" w:lastColumn="0" w:oddVBand="0" w:evenVBand="0" w:oddHBand="1" w:evenHBand="0" w:firstRowFirstColumn="0" w:firstRowLastColumn="0" w:lastRowFirstColumn="0" w:lastRowLastColumn="0"/>
+              <w:cnfStyle w:val="000000000000" w:firstRow="0" w:lastRow="0" w:firstColumn="0" w:lastColumn="0" w:oddVBand="0" w:evenVBand="0" w:oddHBand="0" w:evenHBand="0" w:firstRowFirstColumn="0" w:firstRowLastColumn="0" w:lastRowFirstColumn="0" w:lastRowLastColumn="0"/>
               <w:rPr>
                 <w:color w:val="000000" w:themeColor="text1"/>
                 <w:sz w:val="32"/>

</xml_diff>

<commit_message>
ReWrote Home Page Search Query + Optimization continue
</commit_message>
<xml_diff>
--- a/Docs/Sandbox/Query Optimization Documentation.docx
+++ b/Docs/Sandbox/Query Optimization Documentation.docx
@@ -343,7 +343,7 @@
         <w:spacing w:after="0" w:line="240" w:lineRule="auto"/>
         <w:rPr>
           <w:rFonts w:ascii="Courier New" w:eastAsia="Times New Roman" w:hAnsi="Courier New" w:cs="Courier New"/>
-          <w:color w:val="A9B7C6"/>
+          <w:color w:val="CC7832"/>
           <w:sz w:val="20"/>
           <w:szCs w:val="20"/>
           <w:lang w:eastAsia="en-IN"/>
@@ -1149,7 +1149,59 @@
           <w:szCs w:val="20"/>
           <w:lang w:eastAsia="en-IN"/>
         </w:rPr>
-        <w:t>DESC;</w:t>
+        <w:t>DESC</w:t>
+      </w:r>
+    </w:p>
+    <w:p>
+      <w:pPr>
+        <w:shd w:val="clear" w:color="auto" w:fill="2B2B2B"/>
+        <w:tabs>
+          <w:tab w:val="left" w:pos="916"/>
+          <w:tab w:val="left" w:pos="1832"/>
+          <w:tab w:val="left" w:pos="2748"/>
+          <w:tab w:val="left" w:pos="3664"/>
+          <w:tab w:val="left" w:pos="4580"/>
+          <w:tab w:val="left" w:pos="5496"/>
+          <w:tab w:val="left" w:pos="6412"/>
+          <w:tab w:val="left" w:pos="7328"/>
+          <w:tab w:val="left" w:pos="8244"/>
+          <w:tab w:val="left" w:pos="9160"/>
+          <w:tab w:val="left" w:pos="10076"/>
+          <w:tab w:val="left" w:pos="10992"/>
+          <w:tab w:val="left" w:pos="11908"/>
+          <w:tab w:val="left" w:pos="12824"/>
+          <w:tab w:val="left" w:pos="13740"/>
+          <w:tab w:val="left" w:pos="14656"/>
+        </w:tabs>
+        <w:spacing w:after="0" w:line="240" w:lineRule="auto"/>
+        <w:rPr>
+          <w:rFonts w:ascii="Courier New" w:eastAsia="Times New Roman" w:hAnsi="Courier New" w:cs="Courier New"/>
+          <w:color w:val="A9B7C6"/>
+          <w:sz w:val="20"/>
+          <w:szCs w:val="20"/>
+          <w:lang w:eastAsia="en-IN"/>
+        </w:rPr>
+      </w:pPr>
+      <w:r>
+        <w:rPr>
+          <w:rFonts w:ascii="Courier New" w:eastAsia="Times New Roman" w:hAnsi="Courier New" w:cs="Courier New"/>
+          <w:color w:val="CC7832"/>
+          <w:sz w:val="20"/>
+          <w:szCs w:val="20"/>
+          <w:lang w:eastAsia="en-IN"/>
+        </w:rPr>
+        <w:tab/>
+        <w:t>LIMIT 0, 1000</w:t>
+      </w:r>
+      <w:r>
+        <w:rPr>
+          <w:rFonts w:ascii="Courier New" w:eastAsia="Times New Roman" w:hAnsi="Courier New" w:cs="Courier New"/>
+          <w:color w:val="CC7832"/>
+          <w:sz w:val="20"/>
+          <w:szCs w:val="20"/>
+          <w:lang w:eastAsia="en-IN"/>
+        </w:rPr>
+        <w:t>;</w:t>
       </w:r>
     </w:p>
     <w:p>
@@ -1188,7 +1240,31 @@
           <w:szCs w:val="24"/>
           <w:lang w:val="en-US"/>
         </w:rPr>
-        <w:t>15s 705ms</w:t>
+        <w:t>9</w:t>
+      </w:r>
+      <w:r>
+        <w:rPr>
+          <w:sz w:val="24"/>
+          <w:szCs w:val="24"/>
+          <w:lang w:val="en-US"/>
+        </w:rPr>
+        <w:t xml:space="preserve">s </w:t>
+      </w:r>
+      <w:r>
+        <w:rPr>
+          <w:sz w:val="24"/>
+          <w:szCs w:val="24"/>
+          <w:lang w:val="en-US"/>
+        </w:rPr>
+        <w:t>106</w:t>
+      </w:r>
+      <w:r>
+        <w:rPr>
+          <w:sz w:val="24"/>
+          <w:szCs w:val="24"/>
+          <w:lang w:val="en-US"/>
+        </w:rPr>
+        <w:t>ms</w:t>
       </w:r>
     </w:p>
     <w:p>
@@ -1220,6 +1296,7 @@
         <w:rPr>
           <w:color w:val="CC7832"/>
         </w:rPr>
+        <w:lastRenderedPageBreak/>
         <w:t xml:space="preserve">WITH </w:t>
       </w:r>
       <w:r>
@@ -1316,12 +1393,6 @@
           <w:color w:val="A9B7C6"/>
         </w:rPr>
         <w:br/>
-      </w:r>
-      <w:r>
-        <w:rPr>
-          <w:color w:val="A9B7C6"/>
-        </w:rPr>
-        <w:lastRenderedPageBreak/>
         <w:t xml:space="preserve">            </w:t>
       </w:r>
       <w:r>
@@ -2048,44 +2119,6 @@
         <w:t>ms</w:t>
       </w:r>
       <w:proofErr w:type="spellEnd"/>
-    </w:p>
-    <w:p>
-      <w:pPr>
-        <w:rPr>
-          <w:sz w:val="24"/>
-          <w:szCs w:val="24"/>
-          <w:lang w:val="en-US"/>
-        </w:rPr>
-      </w:pPr>
-    </w:p>
-    <w:p>
-      <w:pPr>
-        <w:rPr>
-          <w:sz w:val="24"/>
-          <w:szCs w:val="24"/>
-          <w:u w:val="single"/>
-          <w:lang w:val="en-US"/>
-        </w:rPr>
-      </w:pPr>
-      <w:r>
-        <w:rPr>
-          <w:sz w:val="24"/>
-          <w:szCs w:val="24"/>
-          <w:u w:val="single"/>
-          <w:lang w:val="en-US"/>
-        </w:rPr>
-        <w:t>Query 2</w:t>
-      </w:r>
-    </w:p>
-    <w:p>
-      <w:pPr>
-        <w:rPr>
-          <w:sz w:val="24"/>
-          <w:szCs w:val="24"/>
-          <w:u w:val="single"/>
-          <w:lang w:val="en-US"/>
-        </w:rPr>
-      </w:pPr>
       <w:r>
         <w:rPr>
           <w:sz w:val="24"/>
@@ -2332,6 +2365,12 @@
           </w:tcPr>
           <w:p>
             <w:pPr>
+              <w:pStyle w:val="ListParagraph"/>
+              <w:numPr>
+                <w:ilvl w:val="0"/>
+                <w:numId w:val="4"/>
+              </w:numPr>
+              <w:ind w:left="225" w:hanging="225"/>
               <w:cnfStyle w:val="000000100000" w:firstRow="0" w:lastRow="0" w:firstColumn="0" w:lastColumn="0" w:oddVBand="0" w:evenVBand="0" w:oddHBand="1" w:evenHBand="0" w:firstRowFirstColumn="0" w:firstRowLastColumn="0" w:lastRowFirstColumn="0" w:lastRowLastColumn="0"/>
               <w:rPr>
                 <w:color w:val="000000" w:themeColor="text1"/>
@@ -2347,7 +2386,51 @@
                 <w:szCs w:val="24"/>
                 <w:lang w:val="en-US"/>
               </w:rPr>
-              <w:t>All fields (SELECT *) are being retrieved in both the CTE expression and the final SELECT call. The fields are being filtered via JavaScript NodeJS.</w:t>
+              <w:t xml:space="preserve">All fields (SELECT *) are being retrieved in both the CTE expression and the final SELECT call. </w:t>
+            </w:r>
+          </w:p>
+          <w:p>
+            <w:pPr>
+              <w:pStyle w:val="ListParagraph"/>
+              <w:numPr>
+                <w:ilvl w:val="0"/>
+                <w:numId w:val="4"/>
+              </w:numPr>
+              <w:ind w:left="225" w:hanging="225"/>
+              <w:cnfStyle w:val="000000100000" w:firstRow="0" w:lastRow="0" w:firstColumn="0" w:lastColumn="0" w:oddVBand="0" w:evenVBand="0" w:oddHBand="1" w:evenHBand="0" w:firstRowFirstColumn="0" w:firstRowLastColumn="0" w:lastRowFirstColumn="0" w:lastRowLastColumn="0"/>
+              <w:rPr>
+                <w:color w:val="000000" w:themeColor="text1"/>
+                <w:sz w:val="24"/>
+                <w:szCs w:val="24"/>
+                <w:lang w:val="en-US"/>
+              </w:rPr>
+            </w:pPr>
+            <w:r>
+              <w:rPr>
+                <w:color w:val="000000" w:themeColor="text1"/>
+                <w:sz w:val="24"/>
+                <w:szCs w:val="24"/>
+                <w:lang w:val="en-US"/>
+              </w:rPr>
+              <w:t xml:space="preserve">The fields are being filtered </w:t>
+            </w:r>
+            <w:r>
+              <w:rPr>
+                <w:color w:val="000000" w:themeColor="text1"/>
+                <w:sz w:val="24"/>
+                <w:szCs w:val="24"/>
+                <w:lang w:val="en-US"/>
+              </w:rPr>
+              <w:t xml:space="preserve">on frontend </w:t>
+            </w:r>
+            <w:r>
+              <w:rPr>
+                <w:color w:val="000000" w:themeColor="text1"/>
+                <w:sz w:val="24"/>
+                <w:szCs w:val="24"/>
+                <w:lang w:val="en-US"/>
+              </w:rPr>
+              <w:t>via JavaScript NodeJS.</w:t>
             </w:r>
           </w:p>
         </w:tc>
@@ -2357,6 +2440,12 @@
           </w:tcPr>
           <w:p>
             <w:pPr>
+              <w:pStyle w:val="ListParagraph"/>
+              <w:numPr>
+                <w:ilvl w:val="0"/>
+                <w:numId w:val="4"/>
+              </w:numPr>
+              <w:ind w:left="222" w:hanging="222"/>
               <w:cnfStyle w:val="000000100000" w:firstRow="0" w:lastRow="0" w:firstColumn="0" w:lastColumn="0" w:oddVBand="0" w:evenVBand="0" w:oddHBand="1" w:evenHBand="0" w:firstRowFirstColumn="0" w:firstRowLastColumn="0" w:lastRowFirstColumn="0" w:lastRowLastColumn="0"/>
               <w:rPr>
                 <w:color w:val="000000" w:themeColor="text1"/>
@@ -2463,6 +2552,12 @@
           </w:tcPr>
           <w:p>
             <w:pPr>
+              <w:pStyle w:val="ListParagraph"/>
+              <w:numPr>
+                <w:ilvl w:val="0"/>
+                <w:numId w:val="5"/>
+              </w:numPr>
+              <w:ind w:left="225" w:hanging="225"/>
               <w:cnfStyle w:val="000000000000" w:firstRow="0" w:lastRow="0" w:firstColumn="0" w:lastColumn="0" w:oddVBand="0" w:evenVBand="0" w:oddHBand="0" w:evenHBand="0" w:firstRowFirstColumn="0" w:firstRowLastColumn="0" w:lastRowFirstColumn="0" w:lastRowLastColumn="0"/>
               <w:rPr>
                 <w:color w:val="000000" w:themeColor="text1"/>
@@ -2488,6 +2583,12 @@
           </w:tcPr>
           <w:p>
             <w:pPr>
+              <w:pStyle w:val="ListParagraph"/>
+              <w:numPr>
+                <w:ilvl w:val="0"/>
+                <w:numId w:val="5"/>
+              </w:numPr>
+              <w:ind w:left="222" w:hanging="222"/>
               <w:cnfStyle w:val="000000000000" w:firstRow="0" w:lastRow="0" w:firstColumn="0" w:lastColumn="0" w:oddVBand="0" w:evenVBand="0" w:oddHBand="0" w:evenHBand="0" w:firstRowFirstColumn="0" w:firstRowLastColumn="0" w:lastRowFirstColumn="0" w:lastRowLastColumn="0"/>
               <w:rPr>
                 <w:color w:val="000000" w:themeColor="text1"/>
@@ -2632,6 +2733,12 @@
           </w:tcPr>
           <w:p>
             <w:pPr>
+              <w:pStyle w:val="ListParagraph"/>
+              <w:numPr>
+                <w:ilvl w:val="0"/>
+                <w:numId w:val="6"/>
+              </w:numPr>
+              <w:ind w:left="225" w:hanging="225"/>
               <w:cnfStyle w:val="000000100000" w:firstRow="0" w:lastRow="0" w:firstColumn="0" w:lastColumn="0" w:oddVBand="0" w:evenVBand="0" w:oddHBand="1" w:evenHBand="0" w:firstRowFirstColumn="0" w:firstRowLastColumn="0" w:lastRowFirstColumn="0" w:lastRowLastColumn="0"/>
               <w:rPr>
                 <w:color w:val="000000" w:themeColor="text1"/>
@@ -2647,7 +2754,33 @@
                 <w:szCs w:val="24"/>
                 <w:lang w:val="en-US"/>
               </w:rPr>
-              <w:t>Cross product with Where clause to filter out relevant rows after the execution of Join. Results in more comparisons to join tables.</w:t>
+              <w:t xml:space="preserve">Cross product with Where clause to filter out relevant rows after the execution of Join. </w:t>
+            </w:r>
+          </w:p>
+          <w:p>
+            <w:pPr>
+              <w:pStyle w:val="ListParagraph"/>
+              <w:numPr>
+                <w:ilvl w:val="0"/>
+                <w:numId w:val="6"/>
+              </w:numPr>
+              <w:ind w:left="225" w:hanging="225"/>
+              <w:cnfStyle w:val="000000100000" w:firstRow="0" w:lastRow="0" w:firstColumn="0" w:lastColumn="0" w:oddVBand="0" w:evenVBand="0" w:oddHBand="1" w:evenHBand="0" w:firstRowFirstColumn="0" w:firstRowLastColumn="0" w:lastRowFirstColumn="0" w:lastRowLastColumn="0"/>
+              <w:rPr>
+                <w:color w:val="000000" w:themeColor="text1"/>
+                <w:sz w:val="24"/>
+                <w:szCs w:val="24"/>
+                <w:lang w:val="en-US"/>
+              </w:rPr>
+            </w:pPr>
+            <w:r>
+              <w:rPr>
+                <w:color w:val="000000" w:themeColor="text1"/>
+                <w:sz w:val="24"/>
+                <w:szCs w:val="24"/>
+                <w:lang w:val="en-US"/>
+              </w:rPr>
+              <w:t>Results in more comparisons to join tables.</w:t>
             </w:r>
           </w:p>
         </w:tc>
@@ -2657,6 +2790,12 @@
           </w:tcPr>
           <w:p>
             <w:pPr>
+              <w:pStyle w:val="ListParagraph"/>
+              <w:numPr>
+                <w:ilvl w:val="0"/>
+                <w:numId w:val="6"/>
+              </w:numPr>
+              <w:ind w:left="222" w:hanging="215"/>
               <w:cnfStyle w:val="000000100000" w:firstRow="0" w:lastRow="0" w:firstColumn="0" w:lastColumn="0" w:oddVBand="0" w:evenVBand="0" w:oddHBand="1" w:evenHBand="0" w:firstRowFirstColumn="0" w:firstRowLastColumn="0" w:lastRowFirstColumn="0" w:lastRowLastColumn="0"/>
               <w:rPr>
                 <w:color w:val="000000" w:themeColor="text1"/>
@@ -2672,7 +2811,33 @@
                 <w:szCs w:val="24"/>
                 <w:lang w:val="en-US"/>
               </w:rPr>
-              <w:t xml:space="preserve">Inner Join with the Join condition specified on Primary Key – Foreign Key. Results in filtering of tables on join condition before the execution of join and thereby significantly lesser number of comparisons to be made. </w:t>
+              <w:t xml:space="preserve">Inner Join with the Join condition specified on Primary Key – Foreign Key. </w:t>
+            </w:r>
+          </w:p>
+          <w:p>
+            <w:pPr>
+              <w:pStyle w:val="ListParagraph"/>
+              <w:numPr>
+                <w:ilvl w:val="0"/>
+                <w:numId w:val="6"/>
+              </w:numPr>
+              <w:ind w:left="222" w:hanging="215"/>
+              <w:cnfStyle w:val="000000100000" w:firstRow="0" w:lastRow="0" w:firstColumn="0" w:lastColumn="0" w:oddVBand="0" w:evenVBand="0" w:oddHBand="1" w:evenHBand="0" w:firstRowFirstColumn="0" w:firstRowLastColumn="0" w:lastRowFirstColumn="0" w:lastRowLastColumn="0"/>
+              <w:rPr>
+                <w:color w:val="000000" w:themeColor="text1"/>
+                <w:sz w:val="24"/>
+                <w:szCs w:val="24"/>
+                <w:lang w:val="en-US"/>
+              </w:rPr>
+            </w:pPr>
+            <w:r>
+              <w:rPr>
+                <w:color w:val="000000" w:themeColor="text1"/>
+                <w:sz w:val="24"/>
+                <w:szCs w:val="24"/>
+                <w:lang w:val="en-US"/>
+              </w:rPr>
+              <w:t xml:space="preserve">Results in filtering of tables on join condition before the execution of join and thereby significantly lesser number of comparisons to be made. </w:t>
             </w:r>
           </w:p>
         </w:tc>
@@ -2697,9 +2862,8 @@
                 <w:szCs w:val="24"/>
                 <w:lang w:val="en-US"/>
               </w:rPr>
-              <w:t xml:space="preserve">Creating joins with inner joins instead of </w:t>
+              <w:t xml:space="preserve">Creating inner joins instead of </w:t>
             </w:r>
-            <w:proofErr w:type="gramStart"/>
             <w:r>
               <w:rPr>
                 <w:color w:val="000000" w:themeColor="text1"/>
@@ -2707,9 +2871,8 @@
                 <w:szCs w:val="24"/>
                 <w:lang w:val="en-US"/>
               </w:rPr>
-              <w:t>where</w:t>
+              <w:t>cross products with selection condition.</w:t>
             </w:r>
-            <w:proofErr w:type="gramEnd"/>
           </w:p>
           <w:p>
             <w:pPr>
@@ -2785,6 +2948,12 @@
           </w:tcPr>
           <w:p>
             <w:pPr>
+              <w:pStyle w:val="ListParagraph"/>
+              <w:numPr>
+                <w:ilvl w:val="0"/>
+                <w:numId w:val="7"/>
+              </w:numPr>
+              <w:ind w:left="225" w:hanging="225"/>
               <w:cnfStyle w:val="000000000000" w:firstRow="0" w:lastRow="0" w:firstColumn="0" w:lastColumn="0" w:oddVBand="0" w:evenVBand="0" w:oddHBand="0" w:evenHBand="0" w:firstRowFirstColumn="0" w:firstRowLastColumn="0" w:lastRowFirstColumn="0" w:lastRowLastColumn="0"/>
               <w:rPr>
                 <w:color w:val="000000" w:themeColor="text1"/>
@@ -2830,6 +2999,12 @@
           </w:tcPr>
           <w:p>
             <w:pPr>
+              <w:pStyle w:val="ListParagraph"/>
+              <w:numPr>
+                <w:ilvl w:val="0"/>
+                <w:numId w:val="7"/>
+              </w:numPr>
+              <w:ind w:left="222" w:hanging="222"/>
               <w:cnfStyle w:val="000000000000" w:firstRow="0" w:lastRow="0" w:firstColumn="0" w:lastColumn="0" w:oddVBand="0" w:evenVBand="0" w:oddHBand="0" w:evenHBand="0" w:firstRowFirstColumn="0" w:firstRowLastColumn="0" w:lastRowFirstColumn="0" w:lastRowLastColumn="0"/>
               <w:rPr>
                 <w:color w:val="000000" w:themeColor="text1"/>
@@ -2845,8 +3020,89 @@
                 <w:szCs w:val="24"/>
                 <w:lang w:val="en-US"/>
               </w:rPr>
-              <w:t xml:space="preserve">LIMIT implemented to enforce pagination at database level. Results in only the data required to be displayed at the front end to be queried from the database. </w:t>
+              <w:t xml:space="preserve">LIMIT implemented to enforce pagination at database level. </w:t>
             </w:r>
+          </w:p>
+          <w:p>
+            <w:pPr>
+              <w:pStyle w:val="ListParagraph"/>
+              <w:numPr>
+                <w:ilvl w:val="0"/>
+                <w:numId w:val="7"/>
+              </w:numPr>
+              <w:ind w:left="222" w:hanging="222"/>
+              <w:cnfStyle w:val="000000000000" w:firstRow="0" w:lastRow="0" w:firstColumn="0" w:lastColumn="0" w:oddVBand="0" w:evenVBand="0" w:oddHBand="0" w:evenHBand="0" w:firstRowFirstColumn="0" w:firstRowLastColumn="0" w:lastRowFirstColumn="0" w:lastRowLastColumn="0"/>
+              <w:rPr>
+                <w:color w:val="000000" w:themeColor="text1"/>
+                <w:sz w:val="24"/>
+                <w:szCs w:val="24"/>
+                <w:lang w:val="en-US"/>
+              </w:rPr>
+            </w:pPr>
+            <w:r>
+              <w:rPr>
+                <w:color w:val="000000" w:themeColor="text1"/>
+                <w:sz w:val="24"/>
+                <w:szCs w:val="24"/>
+                <w:lang w:val="en-US"/>
+              </w:rPr>
+              <w:t xml:space="preserve">As a </w:t>
+            </w:r>
+            <w:proofErr w:type="gramStart"/>
+            <w:r>
+              <w:rPr>
+                <w:color w:val="000000" w:themeColor="text1"/>
+                <w:sz w:val="24"/>
+                <w:szCs w:val="24"/>
+                <w:lang w:val="en-US"/>
+              </w:rPr>
+              <w:t>result</w:t>
+            </w:r>
+            <w:proofErr w:type="gramEnd"/>
+            <w:r>
+              <w:rPr>
+                <w:color w:val="000000" w:themeColor="text1"/>
+                <w:sz w:val="24"/>
+                <w:szCs w:val="24"/>
+                <w:lang w:val="en-US"/>
+              </w:rPr>
+              <w:t xml:space="preserve"> only the data required to be displayed at the front end </w:t>
+            </w:r>
+            <w:r>
+              <w:rPr>
+                <w:color w:val="000000" w:themeColor="text1"/>
+                <w:sz w:val="24"/>
+                <w:szCs w:val="24"/>
+                <w:lang w:val="en-US"/>
+              </w:rPr>
+              <w:t>is</w:t>
+            </w:r>
+            <w:r>
+              <w:rPr>
+                <w:color w:val="000000" w:themeColor="text1"/>
+                <w:sz w:val="24"/>
+                <w:szCs w:val="24"/>
+                <w:lang w:val="en-US"/>
+              </w:rPr>
+              <w:t xml:space="preserve"> queried from the database. </w:t>
+            </w:r>
+          </w:p>
+          <w:p>
+            <w:pPr>
+              <w:pStyle w:val="ListParagraph"/>
+              <w:numPr>
+                <w:ilvl w:val="0"/>
+                <w:numId w:val="7"/>
+              </w:numPr>
+              <w:ind w:left="222" w:hanging="222"/>
+              <w:cnfStyle w:val="000000000000" w:firstRow="0" w:lastRow="0" w:firstColumn="0" w:lastColumn="0" w:oddVBand="0" w:evenVBand="0" w:oddHBand="0" w:evenHBand="0" w:firstRowFirstColumn="0" w:firstRowLastColumn="0" w:lastRowFirstColumn="0" w:lastRowLastColumn="0"/>
+              <w:rPr>
+                <w:color w:val="000000" w:themeColor="text1"/>
+                <w:sz w:val="24"/>
+                <w:szCs w:val="24"/>
+                <w:lang w:val="en-US"/>
+              </w:rPr>
+            </w:pPr>
             <w:proofErr w:type="gramStart"/>
             <w:r>
               <w:rPr>
@@ -2891,6 +3147,15 @@
                 <w:lang w:val="en-US"/>
               </w:rPr>
               <w:t>Using limit to sample query results</w:t>
+            </w:r>
+            <w:r>
+              <w:rPr>
+                <w:color w:val="000000" w:themeColor="text1"/>
+                <w:sz w:val="24"/>
+                <w:szCs w:val="24"/>
+                <w:lang w:val="en-US"/>
+              </w:rPr>
+              <w:t xml:space="preserve"> with dynamic queries.</w:t>
             </w:r>
           </w:p>
           <w:p>
@@ -3017,7 +3282,17 @@
                 <w:szCs w:val="24"/>
                 <w:lang w:val="en-US"/>
               </w:rPr>
-              <w:t>As joins are made on Primary Key – Foreign Keys the attributes are already indexed and no new indexes are created.</w:t>
+              <w:t xml:space="preserve">As joins are made on Primary Key – Foreign Keys the attributes are already indexed and no </w:t>
+            </w:r>
+            <w:r>
+              <w:rPr>
+                <w:color w:val="000000" w:themeColor="text1"/>
+                <w:sz w:val="24"/>
+                <w:szCs w:val="24"/>
+                <w:lang w:val="en-US"/>
+              </w:rPr>
+              <w:lastRenderedPageBreak/>
+              <w:t>new indexes are created.</w:t>
             </w:r>
           </w:p>
         </w:tc>
@@ -3044,6 +3319,7 @@
                 <w:szCs w:val="24"/>
                 <w:lang w:val="en-US"/>
               </w:rPr>
+              <w:lastRenderedPageBreak/>
               <w:t>6</w:t>
             </w:r>
           </w:p>
@@ -3083,6 +3359,12 @@
           </w:tcPr>
           <w:p>
             <w:pPr>
+              <w:pStyle w:val="ListParagraph"/>
+              <w:numPr>
+                <w:ilvl w:val="0"/>
+                <w:numId w:val="8"/>
+              </w:numPr>
+              <w:ind w:left="225" w:hanging="225"/>
               <w:cnfStyle w:val="000000000000" w:firstRow="0" w:lastRow="0" w:firstColumn="0" w:lastColumn="0" w:oddVBand="0" w:evenVBand="0" w:oddHBand="0" w:evenHBand="0" w:firstRowFirstColumn="0" w:firstRowLastColumn="0" w:lastRowFirstColumn="0" w:lastRowLastColumn="0"/>
               <w:rPr>
                 <w:color w:val="000000" w:themeColor="text1"/>
@@ -3098,7 +3380,7 @@
                 <w:szCs w:val="24"/>
                 <w:lang w:val="en-US"/>
               </w:rPr>
-              <w:t xml:space="preserve">Use of wildcard while matching symbol resulted in </w:t>
+              <w:t xml:space="preserve">Use of wildcard while matching symbol resulted in many more results than </w:t>
             </w:r>
             <w:r>
               <w:rPr>
@@ -3107,8 +3389,16 @@
                 <w:szCs w:val="24"/>
                 <w:lang w:val="en-US"/>
               </w:rPr>
-              <w:lastRenderedPageBreak/>
-              <w:t>many more results than needed.</w:t>
+              <w:t>required</w:t>
+            </w:r>
+            <w:r>
+              <w:rPr>
+                <w:color w:val="000000" w:themeColor="text1"/>
+                <w:sz w:val="24"/>
+                <w:szCs w:val="24"/>
+                <w:lang w:val="en-US"/>
+              </w:rPr>
+              <w:t>.</w:t>
             </w:r>
           </w:p>
         </w:tc>
@@ -3118,6 +3408,12 @@
           </w:tcPr>
           <w:p>
             <w:pPr>
+              <w:pStyle w:val="ListParagraph"/>
+              <w:numPr>
+                <w:ilvl w:val="0"/>
+                <w:numId w:val="8"/>
+              </w:numPr>
+              <w:ind w:left="222" w:hanging="222"/>
               <w:cnfStyle w:val="000000000000" w:firstRow="0" w:lastRow="0" w:firstColumn="0" w:lastColumn="0" w:oddVBand="0" w:evenVBand="0" w:oddHBand="0" w:evenHBand="0" w:firstRowFirstColumn="0" w:firstRowLastColumn="0" w:lastRowFirstColumn="0" w:lastRowLastColumn="0"/>
               <w:rPr>
                 <w:color w:val="000000" w:themeColor="text1"/>
@@ -3133,18 +3429,7 @@
                 <w:szCs w:val="24"/>
                 <w:lang w:val="en-US"/>
               </w:rPr>
-              <w:lastRenderedPageBreak/>
-              <w:t xml:space="preserve">Wildcards removed to promote exact match and thereby reduce the </w:t>
-            </w:r>
-            <w:r>
-              <w:rPr>
-                <w:color w:val="000000" w:themeColor="text1"/>
-                <w:sz w:val="24"/>
-                <w:szCs w:val="24"/>
-                <w:lang w:val="en-US"/>
-              </w:rPr>
-              <w:lastRenderedPageBreak/>
-              <w:t>number of results returned by the database.</w:t>
+              <w:t>Wildcards removed to promote exact match and thereby reduce the number of results returned by the database.</w:t>
             </w:r>
           </w:p>
         </w:tc>
@@ -3169,7 +3454,6 @@
                 <w:szCs w:val="24"/>
                 <w:lang w:val="en-US"/>
               </w:rPr>
-              <w:lastRenderedPageBreak/>
               <w:t xml:space="preserve">Use of ‘%’ wildcard character with </w:t>
             </w:r>
             <w:r>
@@ -3190,17 +3474,7 @@
                 <w:szCs w:val="24"/>
                 <w:lang w:val="en-US"/>
               </w:rPr>
-              <w:t xml:space="preserve">matches all strings </w:t>
-            </w:r>
-            <w:r>
-              <w:rPr>
-                <w:color w:val="000000" w:themeColor="text1"/>
-                <w:sz w:val="24"/>
-                <w:szCs w:val="24"/>
-                <w:lang w:val="en-US"/>
-              </w:rPr>
-              <w:lastRenderedPageBreak/>
-              <w:t>when sometimes only specific matches are needed.</w:t>
+              <w:t>matches all strings when sometimes only specific matches are needed.</w:t>
             </w:r>
           </w:p>
         </w:tc>
@@ -3275,7 +3549,34 @@
                 <w:szCs w:val="24"/>
                 <w:lang w:val="en-US"/>
               </w:rPr>
-              <w:t>15s 705ms</w:t>
+              <w:t>9</w:t>
+            </w:r>
+            <w:r>
+              <w:rPr>
+                <w:color w:val="000000" w:themeColor="text1"/>
+                <w:sz w:val="24"/>
+                <w:szCs w:val="24"/>
+                <w:lang w:val="en-US"/>
+              </w:rPr>
+              <w:t xml:space="preserve">s </w:t>
+            </w:r>
+            <w:r>
+              <w:rPr>
+                <w:color w:val="000000" w:themeColor="text1"/>
+                <w:sz w:val="24"/>
+                <w:szCs w:val="24"/>
+                <w:lang w:val="en-US"/>
+              </w:rPr>
+              <w:t>106</w:t>
+            </w:r>
+            <w:r>
+              <w:rPr>
+                <w:color w:val="000000" w:themeColor="text1"/>
+                <w:sz w:val="24"/>
+                <w:szCs w:val="24"/>
+                <w:lang w:val="en-US"/>
+              </w:rPr>
+              <w:t>ms</w:t>
             </w:r>
           </w:p>
         </w:tc>
@@ -3371,7 +3672,61 @@
                 <w:szCs w:val="32"/>
                 <w:lang w:val="en-US"/>
               </w:rPr>
-              <w:t>Speed Improvement – 18.2x</w:t>
+              <w:t>Speed</w:t>
+            </w:r>
+            <w:r>
+              <w:rPr>
+                <w:color w:val="000000" w:themeColor="text1"/>
+                <w:sz w:val="32"/>
+                <w:szCs w:val="32"/>
+                <w:lang w:val="en-US"/>
+              </w:rPr>
+              <w:t xml:space="preserve"> Up</w:t>
+            </w:r>
+            <w:r>
+              <w:rPr>
+                <w:color w:val="000000" w:themeColor="text1"/>
+                <w:sz w:val="32"/>
+                <w:szCs w:val="32"/>
+                <w:lang w:val="en-US"/>
+              </w:rPr>
+              <w:t>– 1</w:t>
+            </w:r>
+            <w:r>
+              <w:rPr>
+                <w:color w:val="000000" w:themeColor="text1"/>
+                <w:sz w:val="32"/>
+                <w:szCs w:val="32"/>
+                <w:lang w:val="en-US"/>
+              </w:rPr>
+              <w:t>0</w:t>
+            </w:r>
+            <w:r>
+              <w:rPr>
+                <w:color w:val="000000" w:themeColor="text1"/>
+                <w:sz w:val="32"/>
+                <w:szCs w:val="32"/>
+                <w:lang w:val="en-US"/>
+              </w:rPr>
+              <w:t>.</w:t>
+            </w:r>
+            <w:r>
+              <w:rPr>
+                <w:color w:val="000000" w:themeColor="text1"/>
+                <w:sz w:val="32"/>
+                <w:szCs w:val="32"/>
+                <w:lang w:val="en-US"/>
+              </w:rPr>
+              <w:t>6</w:t>
+            </w:r>
+            <w:r>
+              <w:rPr>
+                <w:color w:val="000000" w:themeColor="text1"/>
+                <w:sz w:val="32"/>
+                <w:szCs w:val="32"/>
+                <w:lang w:val="en-US"/>
+              </w:rPr>
+              <w:t>x</w:t>
             </w:r>
           </w:p>
           <w:p>
@@ -3405,37 +3760,1346 @@
           <w:lang w:val="en-US"/>
         </w:rPr>
       </w:pPr>
+      <w:r>
+        <w:rPr>
+          <w:sz w:val="24"/>
+          <w:szCs w:val="24"/>
+          <w:lang w:val="en-US"/>
+        </w:rPr>
+        <w:t xml:space="preserve">Note: The queries for the pages </w:t>
+      </w:r>
+      <w:r>
+        <w:rPr>
+          <w:sz w:val="24"/>
+          <w:szCs w:val="24"/>
+          <w:lang w:val="en-US"/>
+        </w:rPr>
+        <w:t>Company/</w:t>
+      </w:r>
+      <w:r>
+        <w:rPr>
+          <w:sz w:val="24"/>
+          <w:szCs w:val="24"/>
+          <w:lang w:val="en-US"/>
+        </w:rPr>
+        <w:t xml:space="preserve">Info, </w:t>
+      </w:r>
+      <w:r>
+        <w:rPr>
+          <w:sz w:val="24"/>
+          <w:szCs w:val="24"/>
+          <w:lang w:val="en-US"/>
+        </w:rPr>
+        <w:t>Company/</w:t>
+      </w:r>
+      <w:r>
+        <w:rPr>
+          <w:sz w:val="24"/>
+          <w:szCs w:val="24"/>
+          <w:lang w:val="en-US"/>
+        </w:rPr>
+        <w:t xml:space="preserve">Sentiment, </w:t>
+      </w:r>
+      <w:r>
+        <w:rPr>
+          <w:sz w:val="24"/>
+          <w:szCs w:val="24"/>
+          <w:lang w:val="en-US"/>
+        </w:rPr>
+        <w:t>Company/</w:t>
+      </w:r>
+      <w:r>
+        <w:rPr>
+          <w:sz w:val="24"/>
+          <w:szCs w:val="24"/>
+          <w:lang w:val="en-US"/>
+        </w:rPr>
+        <w:t>Jobs are optimized in a similar way.</w:t>
+      </w:r>
     </w:p>
     <w:p>
       <w:pPr>
-        <w:pStyle w:val="ListParagraph"/>
-        <w:numPr>
-          <w:ilvl w:val="0"/>
-          <w:numId w:val="3"/>
-        </w:numPr>
         <w:rPr>
           <w:sz w:val="24"/>
           <w:szCs w:val="24"/>
           <w:lang w:val="en-US"/>
         </w:rPr>
       </w:pPr>
-      <w:r>
+    </w:p>
+    <w:p>
+      <w:pPr>
+        <w:ind w:left="-851"/>
         <w:rPr>
           <w:sz w:val="24"/>
           <w:szCs w:val="24"/>
           <w:lang w:val="en-US"/>
         </w:rPr>
-        <w:t>Bullet points</w:t>
+      </w:pPr>
+      <w:r>
+        <w:rPr>
+          <w:sz w:val="24"/>
+          <w:szCs w:val="24"/>
+          <w:lang w:val="en-US"/>
+        </w:rPr>
+        <w:t>Query Optimization 2</w:t>
       </w:r>
     </w:p>
     <w:p>
       <w:pPr>
+        <w:ind w:left="-851"/>
         <w:rPr>
           <w:sz w:val="24"/>
           <w:szCs w:val="24"/>
-          <w:lang w:val="en-US"/>
-        </w:rPr>
-      </w:pPr>
+          <w:u w:val="single"/>
+          <w:lang w:val="en-US"/>
+        </w:rPr>
+      </w:pPr>
+      <w:r>
+        <w:rPr>
+          <w:sz w:val="24"/>
+          <w:szCs w:val="24"/>
+          <w:u w:val="single"/>
+          <w:lang w:val="en-US"/>
+        </w:rPr>
+        <w:t>Home Page</w:t>
+      </w:r>
+    </w:p>
+    <w:p>
+      <w:pPr>
+        <w:ind w:left="-851"/>
+        <w:rPr>
+          <w:sz w:val="24"/>
+          <w:szCs w:val="24"/>
+          <w:lang w:val="en-US"/>
+        </w:rPr>
+      </w:pPr>
+      <w:r>
+        <w:rPr>
+          <w:sz w:val="24"/>
+          <w:szCs w:val="24"/>
+          <w:lang w:val="en-US"/>
+        </w:rPr>
+        <w:t>The q</w:t>
+      </w:r>
+      <w:r>
+        <w:rPr>
+          <w:sz w:val="24"/>
+          <w:szCs w:val="24"/>
+          <w:lang w:val="en-US"/>
+        </w:rPr>
+        <w:t>uery</w:t>
+      </w:r>
+      <w:r>
+        <w:rPr>
+          <w:sz w:val="24"/>
+          <w:szCs w:val="24"/>
+          <w:lang w:val="en-US"/>
+        </w:rPr>
+        <w:t xml:space="preserve"> is used</w:t>
+      </w:r>
+      <w:r>
+        <w:rPr>
+          <w:sz w:val="24"/>
+          <w:szCs w:val="24"/>
+          <w:lang w:val="en-US"/>
+        </w:rPr>
+        <w:t xml:space="preserve"> to retrieve all companies matching the filters</w:t>
+      </w:r>
+      <w:r>
+        <w:rPr>
+          <w:sz w:val="24"/>
+          <w:szCs w:val="24"/>
+          <w:lang w:val="en-US"/>
+        </w:rPr>
+        <w:t xml:space="preserve"> specified by the user on home page such as any matching characters in the company name, min/max sentiment score, market cap min/max etc.</w:t>
+      </w:r>
+    </w:p>
+    <w:p>
+      <w:pPr>
+        <w:ind w:left="-851"/>
+        <w:rPr>
+          <w:sz w:val="24"/>
+          <w:szCs w:val="24"/>
+          <w:lang w:val="en-US"/>
+        </w:rPr>
+      </w:pPr>
+    </w:p>
+    <w:p>
+      <w:pPr>
+        <w:ind w:left="-851"/>
+        <w:rPr>
+          <w:sz w:val="24"/>
+          <w:szCs w:val="24"/>
+          <w:u w:val="single"/>
+          <w:lang w:val="en-US"/>
+        </w:rPr>
+      </w:pPr>
+      <w:r>
+        <w:rPr>
+          <w:sz w:val="24"/>
+          <w:szCs w:val="24"/>
+          <w:u w:val="single"/>
+          <w:lang w:val="en-US"/>
+        </w:rPr>
+        <w:t>Unoptimized Query:</w:t>
+      </w:r>
+    </w:p>
+    <w:p>
+      <w:pPr>
+        <w:shd w:val="clear" w:color="auto" w:fill="282C34"/>
+        <w:spacing w:after="0" w:line="285" w:lineRule="atLeast"/>
+        <w:rPr>
+          <w:rFonts w:ascii="Consolas" w:eastAsia="Times New Roman" w:hAnsi="Consolas" w:cs="Times New Roman"/>
+          <w:color w:val="ABB2BF"/>
+          <w:sz w:val="21"/>
+          <w:szCs w:val="21"/>
+          <w:lang w:eastAsia="en-IN"/>
+        </w:rPr>
+      </w:pPr>
+      <w:r>
+        <w:rPr>
+          <w:rFonts w:ascii="Consolas" w:eastAsia="Times New Roman" w:hAnsi="Consolas" w:cs="Times New Roman"/>
+          <w:color w:val="98C379"/>
+          <w:sz w:val="21"/>
+          <w:szCs w:val="21"/>
+          <w:lang w:eastAsia="en-IN"/>
+        </w:rPr>
+        <w:t>WITH tmp1 AS</w:t>
+      </w:r>
+    </w:p>
+    <w:p>
+      <w:pPr>
+        <w:shd w:val="clear" w:color="auto" w:fill="282C34"/>
+        <w:spacing w:after="0" w:line="285" w:lineRule="atLeast"/>
+        <w:rPr>
+          <w:rFonts w:ascii="Consolas" w:eastAsia="Times New Roman" w:hAnsi="Consolas" w:cs="Times New Roman"/>
+          <w:color w:val="ABB2BF"/>
+          <w:sz w:val="21"/>
+          <w:szCs w:val="21"/>
+          <w:lang w:eastAsia="en-IN"/>
+        </w:rPr>
+      </w:pPr>
+      <w:r>
+        <w:rPr>
+          <w:rFonts w:ascii="Consolas" w:eastAsia="Times New Roman" w:hAnsi="Consolas" w:cs="Times New Roman"/>
+          <w:color w:val="98C379"/>
+          <w:sz w:val="21"/>
+          <w:szCs w:val="21"/>
+          <w:lang w:eastAsia="en-IN"/>
+        </w:rPr>
+        <w:t xml:space="preserve">        (SELECT symbol, </w:t>
+      </w:r>
+      <w:proofErr w:type="spellStart"/>
+      <w:r>
+        <w:rPr>
+          <w:rFonts w:ascii="Consolas" w:eastAsia="Times New Roman" w:hAnsi="Consolas" w:cs="Times New Roman"/>
+          <w:color w:val="98C379"/>
+          <w:sz w:val="21"/>
+          <w:szCs w:val="21"/>
+          <w:lang w:eastAsia="en-IN"/>
+        </w:rPr>
+        <w:t>companyName</w:t>
+      </w:r>
+      <w:proofErr w:type="spellEnd"/>
+      <w:r>
+        <w:rPr>
+          <w:rFonts w:ascii="Consolas" w:eastAsia="Times New Roman" w:hAnsi="Consolas" w:cs="Times New Roman"/>
+          <w:color w:val="98C379"/>
+          <w:sz w:val="21"/>
+          <w:szCs w:val="21"/>
+          <w:lang w:eastAsia="en-IN"/>
+        </w:rPr>
+        <w:t xml:space="preserve">, </w:t>
+      </w:r>
+      <w:proofErr w:type="spellStart"/>
+      <w:r>
+        <w:rPr>
+          <w:rFonts w:ascii="Consolas" w:eastAsia="Times New Roman" w:hAnsi="Consolas" w:cs="Times New Roman"/>
+          <w:color w:val="98C379"/>
+          <w:sz w:val="21"/>
+          <w:szCs w:val="21"/>
+          <w:lang w:eastAsia="en-IN"/>
+        </w:rPr>
+        <w:t>fullTimeEmployees</w:t>
+      </w:r>
+      <w:proofErr w:type="spellEnd"/>
+      <w:r>
+        <w:rPr>
+          <w:rFonts w:ascii="Consolas" w:eastAsia="Times New Roman" w:hAnsi="Consolas" w:cs="Times New Roman"/>
+          <w:color w:val="98C379"/>
+          <w:sz w:val="21"/>
+          <w:szCs w:val="21"/>
+          <w:lang w:eastAsia="en-IN"/>
+        </w:rPr>
+        <w:t xml:space="preserve">, </w:t>
+      </w:r>
+      <w:proofErr w:type="spellStart"/>
+      <w:r>
+        <w:rPr>
+          <w:rFonts w:ascii="Consolas" w:eastAsia="Times New Roman" w:hAnsi="Consolas" w:cs="Times New Roman"/>
+          <w:color w:val="98C379"/>
+          <w:sz w:val="21"/>
+          <w:szCs w:val="21"/>
+          <w:lang w:eastAsia="en-IN"/>
+        </w:rPr>
+        <w:t>mktCap</w:t>
+      </w:r>
+      <w:proofErr w:type="spellEnd"/>
+    </w:p>
+    <w:p>
+      <w:pPr>
+        <w:shd w:val="clear" w:color="auto" w:fill="282C34"/>
+        <w:spacing w:after="0" w:line="285" w:lineRule="atLeast"/>
+        <w:rPr>
+          <w:rFonts w:ascii="Consolas" w:eastAsia="Times New Roman" w:hAnsi="Consolas" w:cs="Times New Roman"/>
+          <w:color w:val="ABB2BF"/>
+          <w:sz w:val="21"/>
+          <w:szCs w:val="21"/>
+          <w:lang w:eastAsia="en-IN"/>
+        </w:rPr>
+      </w:pPr>
+      <w:r>
+        <w:rPr>
+          <w:rFonts w:ascii="Consolas" w:eastAsia="Times New Roman" w:hAnsi="Consolas" w:cs="Times New Roman"/>
+          <w:color w:val="98C379"/>
+          <w:sz w:val="21"/>
+          <w:szCs w:val="21"/>
+          <w:lang w:eastAsia="en-IN"/>
+        </w:rPr>
+        <w:t xml:space="preserve">        FROM </w:t>
+      </w:r>
+      <w:proofErr w:type="spellStart"/>
+      <w:r>
+        <w:rPr>
+          <w:rFonts w:ascii="Consolas" w:eastAsia="Times New Roman" w:hAnsi="Consolas" w:cs="Times New Roman"/>
+          <w:color w:val="98C379"/>
+          <w:sz w:val="21"/>
+          <w:szCs w:val="21"/>
+          <w:lang w:eastAsia="en-IN"/>
+        </w:rPr>
+        <w:t>CompanyInformation</w:t>
+      </w:r>
+      <w:proofErr w:type="spellEnd"/>
+    </w:p>
+    <w:p>
+      <w:pPr>
+        <w:shd w:val="clear" w:color="auto" w:fill="282C34"/>
+        <w:spacing w:after="0" w:line="285" w:lineRule="atLeast"/>
+        <w:rPr>
+          <w:rFonts w:ascii="Consolas" w:eastAsia="Times New Roman" w:hAnsi="Consolas" w:cs="Times New Roman"/>
+          <w:color w:val="ABB2BF"/>
+          <w:sz w:val="21"/>
+          <w:szCs w:val="21"/>
+          <w:lang w:eastAsia="en-IN"/>
+        </w:rPr>
+      </w:pPr>
+      <w:r>
+        <w:rPr>
+          <w:rFonts w:ascii="Consolas" w:eastAsia="Times New Roman" w:hAnsi="Consolas" w:cs="Times New Roman"/>
+          <w:color w:val="98C379"/>
+          <w:sz w:val="21"/>
+          <w:szCs w:val="21"/>
+          <w:lang w:eastAsia="en-IN"/>
+        </w:rPr>
+        <w:t xml:space="preserve">        WHERE </w:t>
+      </w:r>
+      <w:proofErr w:type="spellStart"/>
+      <w:r>
+        <w:rPr>
+          <w:rFonts w:ascii="Consolas" w:eastAsia="Times New Roman" w:hAnsi="Consolas" w:cs="Times New Roman"/>
+          <w:color w:val="98C379"/>
+          <w:sz w:val="21"/>
+          <w:szCs w:val="21"/>
+          <w:lang w:eastAsia="en-IN"/>
+        </w:rPr>
+        <w:t>companyName</w:t>
+      </w:r>
+      <w:proofErr w:type="spellEnd"/>
+      <w:r>
+        <w:rPr>
+          <w:rFonts w:ascii="Consolas" w:eastAsia="Times New Roman" w:hAnsi="Consolas" w:cs="Times New Roman"/>
+          <w:color w:val="98C379"/>
+          <w:sz w:val="21"/>
+          <w:szCs w:val="21"/>
+          <w:lang w:eastAsia="en-IN"/>
+        </w:rPr>
+        <w:t xml:space="preserve"> LIKE '%</w:t>
+      </w:r>
+      <w:r>
+        <w:rPr>
+          <w:rFonts w:ascii="Consolas" w:eastAsia="Times New Roman" w:hAnsi="Consolas" w:cs="Times New Roman"/>
+          <w:color w:val="C678DD"/>
+          <w:sz w:val="21"/>
+          <w:szCs w:val="21"/>
+          <w:lang w:eastAsia="en-IN"/>
+        </w:rPr>
+        <w:t>${</w:t>
+      </w:r>
+      <w:proofErr w:type="spellStart"/>
+      <w:r>
+        <w:rPr>
+          <w:rFonts w:ascii="Consolas" w:eastAsia="Times New Roman" w:hAnsi="Consolas" w:cs="Times New Roman"/>
+          <w:color w:val="E5C07B"/>
+          <w:sz w:val="21"/>
+          <w:szCs w:val="21"/>
+          <w:lang w:eastAsia="en-IN"/>
+        </w:rPr>
+        <w:t>cmpName</w:t>
+      </w:r>
+      <w:proofErr w:type="spellEnd"/>
+      <w:r>
+        <w:rPr>
+          <w:rFonts w:ascii="Consolas" w:eastAsia="Times New Roman" w:hAnsi="Consolas" w:cs="Times New Roman"/>
+          <w:color w:val="C678DD"/>
+          <w:sz w:val="21"/>
+          <w:szCs w:val="21"/>
+          <w:lang w:eastAsia="en-IN"/>
+        </w:rPr>
+        <w:t>}</w:t>
+      </w:r>
+      <w:r>
+        <w:rPr>
+          <w:rFonts w:ascii="Consolas" w:eastAsia="Times New Roman" w:hAnsi="Consolas" w:cs="Times New Roman"/>
+          <w:color w:val="98C379"/>
+          <w:sz w:val="21"/>
+          <w:szCs w:val="21"/>
+          <w:lang w:eastAsia="en-IN"/>
+        </w:rPr>
+        <w:t>%' and</w:t>
+      </w:r>
+    </w:p>
+    <w:p>
+      <w:pPr>
+        <w:shd w:val="clear" w:color="auto" w:fill="282C34"/>
+        <w:spacing w:after="0" w:line="285" w:lineRule="atLeast"/>
+        <w:rPr>
+          <w:rFonts w:ascii="Consolas" w:eastAsia="Times New Roman" w:hAnsi="Consolas" w:cs="Times New Roman"/>
+          <w:color w:val="ABB2BF"/>
+          <w:sz w:val="21"/>
+          <w:szCs w:val="21"/>
+          <w:lang w:eastAsia="en-IN"/>
+        </w:rPr>
+      </w:pPr>
+      <w:r>
+        <w:rPr>
+          <w:rFonts w:ascii="Consolas" w:eastAsia="Times New Roman" w:hAnsi="Consolas" w:cs="Times New Roman"/>
+          <w:color w:val="98C379"/>
+          <w:sz w:val="21"/>
+          <w:szCs w:val="21"/>
+          <w:lang w:eastAsia="en-IN"/>
+        </w:rPr>
+        <w:t xml:space="preserve">        </w:t>
+      </w:r>
+      <w:proofErr w:type="spellStart"/>
+      <w:r>
+        <w:rPr>
+          <w:rFonts w:ascii="Consolas" w:eastAsia="Times New Roman" w:hAnsi="Consolas" w:cs="Times New Roman"/>
+          <w:color w:val="98C379"/>
+          <w:sz w:val="21"/>
+          <w:szCs w:val="21"/>
+          <w:lang w:eastAsia="en-IN"/>
+        </w:rPr>
+        <w:t>fullTimeEmployees</w:t>
+      </w:r>
+      <w:proofErr w:type="spellEnd"/>
+      <w:r>
+        <w:rPr>
+          <w:rFonts w:ascii="Consolas" w:eastAsia="Times New Roman" w:hAnsi="Consolas" w:cs="Times New Roman"/>
+          <w:color w:val="98C379"/>
+          <w:sz w:val="21"/>
+          <w:szCs w:val="21"/>
+          <w:lang w:eastAsia="en-IN"/>
+        </w:rPr>
+        <w:t xml:space="preserve"> BETWEEN </w:t>
+      </w:r>
+      <w:r>
+        <w:rPr>
+          <w:rFonts w:ascii="Consolas" w:eastAsia="Times New Roman" w:hAnsi="Consolas" w:cs="Times New Roman"/>
+          <w:color w:val="C678DD"/>
+          <w:sz w:val="21"/>
+          <w:szCs w:val="21"/>
+          <w:lang w:eastAsia="en-IN"/>
+        </w:rPr>
+        <w:t>${</w:t>
+      </w:r>
+      <w:proofErr w:type="spellStart"/>
+      <w:r>
+        <w:rPr>
+          <w:rFonts w:ascii="Consolas" w:eastAsia="Times New Roman" w:hAnsi="Consolas" w:cs="Times New Roman"/>
+          <w:color w:val="E5C07B"/>
+          <w:sz w:val="21"/>
+          <w:szCs w:val="21"/>
+          <w:lang w:eastAsia="en-IN"/>
+        </w:rPr>
+        <w:t>numEmployeesLow</w:t>
+      </w:r>
+      <w:proofErr w:type="spellEnd"/>
+      <w:r>
+        <w:rPr>
+          <w:rFonts w:ascii="Consolas" w:eastAsia="Times New Roman" w:hAnsi="Consolas" w:cs="Times New Roman"/>
+          <w:color w:val="C678DD"/>
+          <w:sz w:val="21"/>
+          <w:szCs w:val="21"/>
+          <w:lang w:eastAsia="en-IN"/>
+        </w:rPr>
+        <w:t>}</w:t>
+      </w:r>
+      <w:r>
+        <w:rPr>
+          <w:rFonts w:ascii="Consolas" w:eastAsia="Times New Roman" w:hAnsi="Consolas" w:cs="Times New Roman"/>
+          <w:color w:val="98C379"/>
+          <w:sz w:val="21"/>
+          <w:szCs w:val="21"/>
+          <w:lang w:eastAsia="en-IN"/>
+        </w:rPr>
+        <w:t xml:space="preserve"> AND </w:t>
+      </w:r>
+      <w:r>
+        <w:rPr>
+          <w:rFonts w:ascii="Consolas" w:eastAsia="Times New Roman" w:hAnsi="Consolas" w:cs="Times New Roman"/>
+          <w:color w:val="C678DD"/>
+          <w:sz w:val="21"/>
+          <w:szCs w:val="21"/>
+          <w:lang w:eastAsia="en-IN"/>
+        </w:rPr>
+        <w:t>${</w:t>
+      </w:r>
+      <w:proofErr w:type="spellStart"/>
+      <w:r>
+        <w:rPr>
+          <w:rFonts w:ascii="Consolas" w:eastAsia="Times New Roman" w:hAnsi="Consolas" w:cs="Times New Roman"/>
+          <w:color w:val="E5C07B"/>
+          <w:sz w:val="21"/>
+          <w:szCs w:val="21"/>
+          <w:lang w:eastAsia="en-IN"/>
+        </w:rPr>
+        <w:t>numEmployeesHigh</w:t>
+      </w:r>
+      <w:proofErr w:type="spellEnd"/>
+      <w:r>
+        <w:rPr>
+          <w:rFonts w:ascii="Consolas" w:eastAsia="Times New Roman" w:hAnsi="Consolas" w:cs="Times New Roman"/>
+          <w:color w:val="C678DD"/>
+          <w:sz w:val="21"/>
+          <w:szCs w:val="21"/>
+          <w:lang w:eastAsia="en-IN"/>
+        </w:rPr>
+        <w:t>}</w:t>
+      </w:r>
+    </w:p>
+    <w:p>
+      <w:pPr>
+        <w:shd w:val="clear" w:color="auto" w:fill="282C34"/>
+        <w:spacing w:after="0" w:line="285" w:lineRule="atLeast"/>
+        <w:rPr>
+          <w:rFonts w:ascii="Consolas" w:eastAsia="Times New Roman" w:hAnsi="Consolas" w:cs="Times New Roman"/>
+          <w:color w:val="ABB2BF"/>
+          <w:sz w:val="21"/>
+          <w:szCs w:val="21"/>
+          <w:lang w:eastAsia="en-IN"/>
+        </w:rPr>
+      </w:pPr>
+      <w:r>
+        <w:rPr>
+          <w:rFonts w:ascii="Consolas" w:eastAsia="Times New Roman" w:hAnsi="Consolas" w:cs="Times New Roman"/>
+          <w:color w:val="98C379"/>
+          <w:sz w:val="21"/>
+          <w:szCs w:val="21"/>
+          <w:lang w:eastAsia="en-IN"/>
+        </w:rPr>
+        <w:t xml:space="preserve">        AND </w:t>
+      </w:r>
+      <w:proofErr w:type="spellStart"/>
+      <w:r>
+        <w:rPr>
+          <w:rFonts w:ascii="Consolas" w:eastAsia="Times New Roman" w:hAnsi="Consolas" w:cs="Times New Roman"/>
+          <w:color w:val="98C379"/>
+          <w:sz w:val="21"/>
+          <w:szCs w:val="21"/>
+          <w:lang w:eastAsia="en-IN"/>
+        </w:rPr>
+        <w:t>mktCap</w:t>
+      </w:r>
+      <w:proofErr w:type="spellEnd"/>
+      <w:r>
+        <w:rPr>
+          <w:rFonts w:ascii="Consolas" w:eastAsia="Times New Roman" w:hAnsi="Consolas" w:cs="Times New Roman"/>
+          <w:color w:val="98C379"/>
+          <w:sz w:val="21"/>
+          <w:szCs w:val="21"/>
+          <w:lang w:eastAsia="en-IN"/>
+        </w:rPr>
+        <w:t xml:space="preserve"> BETWEEN </w:t>
+      </w:r>
+      <w:r>
+        <w:rPr>
+          <w:rFonts w:ascii="Consolas" w:eastAsia="Times New Roman" w:hAnsi="Consolas" w:cs="Times New Roman"/>
+          <w:color w:val="C678DD"/>
+          <w:sz w:val="21"/>
+          <w:szCs w:val="21"/>
+          <w:lang w:eastAsia="en-IN"/>
+        </w:rPr>
+        <w:t>${</w:t>
+      </w:r>
+      <w:proofErr w:type="spellStart"/>
+      <w:r>
+        <w:rPr>
+          <w:rFonts w:ascii="Consolas" w:eastAsia="Times New Roman" w:hAnsi="Consolas" w:cs="Times New Roman"/>
+          <w:color w:val="E5C07B"/>
+          <w:sz w:val="21"/>
+          <w:szCs w:val="21"/>
+          <w:lang w:eastAsia="en-IN"/>
+        </w:rPr>
+        <w:t>mktcapLow</w:t>
+      </w:r>
+      <w:proofErr w:type="spellEnd"/>
+      <w:r>
+        <w:rPr>
+          <w:rFonts w:ascii="Consolas" w:eastAsia="Times New Roman" w:hAnsi="Consolas" w:cs="Times New Roman"/>
+          <w:color w:val="C678DD"/>
+          <w:sz w:val="21"/>
+          <w:szCs w:val="21"/>
+          <w:lang w:eastAsia="en-IN"/>
+        </w:rPr>
+        <w:t>}</w:t>
+      </w:r>
+      <w:r>
+        <w:rPr>
+          <w:rFonts w:ascii="Consolas" w:eastAsia="Times New Roman" w:hAnsi="Consolas" w:cs="Times New Roman"/>
+          <w:color w:val="98C379"/>
+          <w:sz w:val="21"/>
+          <w:szCs w:val="21"/>
+          <w:lang w:eastAsia="en-IN"/>
+        </w:rPr>
+        <w:t xml:space="preserve"> AND </w:t>
+      </w:r>
+      <w:r>
+        <w:rPr>
+          <w:rFonts w:ascii="Consolas" w:eastAsia="Times New Roman" w:hAnsi="Consolas" w:cs="Times New Roman"/>
+          <w:color w:val="C678DD"/>
+          <w:sz w:val="21"/>
+          <w:szCs w:val="21"/>
+          <w:lang w:eastAsia="en-IN"/>
+        </w:rPr>
+        <w:t>${</w:t>
+      </w:r>
+      <w:proofErr w:type="spellStart"/>
+      <w:r>
+        <w:rPr>
+          <w:rFonts w:ascii="Consolas" w:eastAsia="Times New Roman" w:hAnsi="Consolas" w:cs="Times New Roman"/>
+          <w:color w:val="E5C07B"/>
+          <w:sz w:val="21"/>
+          <w:szCs w:val="21"/>
+          <w:lang w:eastAsia="en-IN"/>
+        </w:rPr>
+        <w:t>mktcapHigh</w:t>
+      </w:r>
+      <w:proofErr w:type="spellEnd"/>
+      <w:r>
+        <w:rPr>
+          <w:rFonts w:ascii="Consolas" w:eastAsia="Times New Roman" w:hAnsi="Consolas" w:cs="Times New Roman"/>
+          <w:color w:val="C678DD"/>
+          <w:sz w:val="21"/>
+          <w:szCs w:val="21"/>
+          <w:lang w:eastAsia="en-IN"/>
+        </w:rPr>
+        <w:t>}</w:t>
+      </w:r>
+      <w:r>
+        <w:rPr>
+          <w:rFonts w:ascii="Consolas" w:eastAsia="Times New Roman" w:hAnsi="Consolas" w:cs="Times New Roman"/>
+          <w:color w:val="98C379"/>
+          <w:sz w:val="21"/>
+          <w:szCs w:val="21"/>
+          <w:lang w:eastAsia="en-IN"/>
+        </w:rPr>
+        <w:t>),</w:t>
+      </w:r>
+    </w:p>
+    <w:p>
+      <w:pPr>
+        <w:shd w:val="clear" w:color="auto" w:fill="282C34"/>
+        <w:spacing w:after="0" w:line="285" w:lineRule="atLeast"/>
+        <w:rPr>
+          <w:rFonts w:ascii="Consolas" w:eastAsia="Times New Roman" w:hAnsi="Consolas" w:cs="Times New Roman"/>
+          <w:color w:val="ABB2BF"/>
+          <w:sz w:val="21"/>
+          <w:szCs w:val="21"/>
+          <w:lang w:eastAsia="en-IN"/>
+        </w:rPr>
+      </w:pPr>
+      <w:r>
+        <w:rPr>
+          <w:rFonts w:ascii="Consolas" w:eastAsia="Times New Roman" w:hAnsi="Consolas" w:cs="Times New Roman"/>
+          <w:color w:val="98C379"/>
+          <w:sz w:val="21"/>
+          <w:szCs w:val="21"/>
+          <w:lang w:eastAsia="en-IN"/>
+        </w:rPr>
+        <w:t xml:space="preserve">        tmp2 AS (SELECT </w:t>
+      </w:r>
+      <w:proofErr w:type="spellStart"/>
+      <w:proofErr w:type="gramStart"/>
+      <w:r>
+        <w:rPr>
+          <w:rFonts w:ascii="Consolas" w:eastAsia="Times New Roman" w:hAnsi="Consolas" w:cs="Times New Roman"/>
+          <w:color w:val="98C379"/>
+          <w:sz w:val="21"/>
+          <w:szCs w:val="21"/>
+          <w:lang w:eastAsia="en-IN"/>
+        </w:rPr>
+        <w:t>s.symbol</w:t>
+      </w:r>
+      <w:proofErr w:type="spellEnd"/>
+      <w:proofErr w:type="gramEnd"/>
+      <w:r>
+        <w:rPr>
+          <w:rFonts w:ascii="Consolas" w:eastAsia="Times New Roman" w:hAnsi="Consolas" w:cs="Times New Roman"/>
+          <w:color w:val="98C379"/>
+          <w:sz w:val="21"/>
+          <w:szCs w:val="21"/>
+          <w:lang w:eastAsia="en-IN"/>
+        </w:rPr>
+        <w:t xml:space="preserve">, tmp1.companyName, tmp1.fullTimeEmployees, tmp1.mktCap, </w:t>
+      </w:r>
+      <w:proofErr w:type="spellStart"/>
+      <w:r>
+        <w:rPr>
+          <w:rFonts w:ascii="Consolas" w:eastAsia="Times New Roman" w:hAnsi="Consolas" w:cs="Times New Roman"/>
+          <w:color w:val="98C379"/>
+          <w:sz w:val="21"/>
+          <w:szCs w:val="21"/>
+          <w:lang w:eastAsia="en-IN"/>
+        </w:rPr>
+        <w:t>s.sentiment</w:t>
+      </w:r>
+      <w:proofErr w:type="spellEnd"/>
+    </w:p>
+    <w:p>
+      <w:pPr>
+        <w:shd w:val="clear" w:color="auto" w:fill="282C34"/>
+        <w:spacing w:after="0" w:line="285" w:lineRule="atLeast"/>
+        <w:rPr>
+          <w:rFonts w:ascii="Consolas" w:eastAsia="Times New Roman" w:hAnsi="Consolas" w:cs="Times New Roman"/>
+          <w:color w:val="ABB2BF"/>
+          <w:sz w:val="21"/>
+          <w:szCs w:val="21"/>
+          <w:lang w:eastAsia="en-IN"/>
+        </w:rPr>
+      </w:pPr>
+      <w:r>
+        <w:rPr>
+          <w:rFonts w:ascii="Consolas" w:eastAsia="Times New Roman" w:hAnsi="Consolas" w:cs="Times New Roman"/>
+          <w:color w:val="98C379"/>
+          <w:sz w:val="21"/>
+          <w:szCs w:val="21"/>
+          <w:lang w:eastAsia="en-IN"/>
+        </w:rPr>
+        <w:t xml:space="preserve">        FROM </w:t>
+      </w:r>
+      <w:proofErr w:type="spellStart"/>
+      <w:r>
+        <w:rPr>
+          <w:rFonts w:ascii="Consolas" w:eastAsia="Times New Roman" w:hAnsi="Consolas" w:cs="Times New Roman"/>
+          <w:color w:val="98C379"/>
+          <w:sz w:val="21"/>
+          <w:szCs w:val="21"/>
+          <w:lang w:eastAsia="en-IN"/>
+        </w:rPr>
+        <w:t>CompanySentiments</w:t>
+      </w:r>
+      <w:proofErr w:type="spellEnd"/>
+      <w:r>
+        <w:rPr>
+          <w:rFonts w:ascii="Consolas" w:eastAsia="Times New Roman" w:hAnsi="Consolas" w:cs="Times New Roman"/>
+          <w:color w:val="98C379"/>
+          <w:sz w:val="21"/>
+          <w:szCs w:val="21"/>
+          <w:lang w:eastAsia="en-IN"/>
+        </w:rPr>
+        <w:t xml:space="preserve"> s</w:t>
+      </w:r>
+    </w:p>
+    <w:p>
+      <w:pPr>
+        <w:shd w:val="clear" w:color="auto" w:fill="282C34"/>
+        <w:spacing w:after="0" w:line="285" w:lineRule="atLeast"/>
+        <w:rPr>
+          <w:rFonts w:ascii="Consolas" w:eastAsia="Times New Roman" w:hAnsi="Consolas" w:cs="Times New Roman"/>
+          <w:color w:val="ABB2BF"/>
+          <w:sz w:val="21"/>
+          <w:szCs w:val="21"/>
+          <w:lang w:eastAsia="en-IN"/>
+        </w:rPr>
+      </w:pPr>
+      <w:r>
+        <w:rPr>
+          <w:rFonts w:ascii="Consolas" w:eastAsia="Times New Roman" w:hAnsi="Consolas" w:cs="Times New Roman"/>
+          <w:color w:val="98C379"/>
+          <w:sz w:val="21"/>
+          <w:szCs w:val="21"/>
+          <w:lang w:eastAsia="en-IN"/>
+        </w:rPr>
+        <w:t xml:space="preserve">        </w:t>
+      </w:r>
+      <w:r>
+        <w:rPr>
+          <w:rFonts w:ascii="Consolas" w:eastAsia="Times New Roman" w:hAnsi="Consolas" w:cs="Times New Roman"/>
+          <w:color w:val="98C379"/>
+          <w:sz w:val="21"/>
+          <w:szCs w:val="21"/>
+          <w:lang w:eastAsia="en-IN"/>
+        </w:rPr>
+        <w:t xml:space="preserve">LEFT </w:t>
+      </w:r>
+      <w:r>
+        <w:rPr>
+          <w:rFonts w:ascii="Consolas" w:eastAsia="Times New Roman" w:hAnsi="Consolas" w:cs="Times New Roman"/>
+          <w:color w:val="98C379"/>
+          <w:sz w:val="21"/>
+          <w:szCs w:val="21"/>
+          <w:lang w:eastAsia="en-IN"/>
+        </w:rPr>
+        <w:t>JOIN tmp1</w:t>
+      </w:r>
+    </w:p>
+    <w:p>
+      <w:pPr>
+        <w:shd w:val="clear" w:color="auto" w:fill="282C34"/>
+        <w:spacing w:after="0" w:line="285" w:lineRule="atLeast"/>
+        <w:rPr>
+          <w:rFonts w:ascii="Consolas" w:eastAsia="Times New Roman" w:hAnsi="Consolas" w:cs="Times New Roman"/>
+          <w:color w:val="ABB2BF"/>
+          <w:sz w:val="21"/>
+          <w:szCs w:val="21"/>
+          <w:lang w:eastAsia="en-IN"/>
+        </w:rPr>
+      </w:pPr>
+      <w:r>
+        <w:rPr>
+          <w:rFonts w:ascii="Consolas" w:eastAsia="Times New Roman" w:hAnsi="Consolas" w:cs="Times New Roman"/>
+          <w:color w:val="98C379"/>
+          <w:sz w:val="21"/>
+          <w:szCs w:val="21"/>
+          <w:lang w:eastAsia="en-IN"/>
+        </w:rPr>
+        <w:t xml:space="preserve">        ON tmp1.symbol= </w:t>
+      </w:r>
+      <w:proofErr w:type="spellStart"/>
+      <w:proofErr w:type="gramStart"/>
+      <w:r>
+        <w:rPr>
+          <w:rFonts w:ascii="Consolas" w:eastAsia="Times New Roman" w:hAnsi="Consolas" w:cs="Times New Roman"/>
+          <w:color w:val="98C379"/>
+          <w:sz w:val="21"/>
+          <w:szCs w:val="21"/>
+          <w:lang w:eastAsia="en-IN"/>
+        </w:rPr>
+        <w:t>s.symbol</w:t>
+      </w:r>
+      <w:proofErr w:type="spellEnd"/>
+      <w:proofErr w:type="gramEnd"/>
+    </w:p>
+    <w:p>
+      <w:pPr>
+        <w:shd w:val="clear" w:color="auto" w:fill="282C34"/>
+        <w:spacing w:after="0" w:line="285" w:lineRule="atLeast"/>
+        <w:rPr>
+          <w:rFonts w:ascii="Consolas" w:eastAsia="Times New Roman" w:hAnsi="Consolas" w:cs="Times New Roman"/>
+          <w:color w:val="ABB2BF"/>
+          <w:sz w:val="21"/>
+          <w:szCs w:val="21"/>
+          <w:lang w:eastAsia="en-IN"/>
+        </w:rPr>
+      </w:pPr>
+      <w:r>
+        <w:rPr>
+          <w:rFonts w:ascii="Consolas" w:eastAsia="Times New Roman" w:hAnsi="Consolas" w:cs="Times New Roman"/>
+          <w:color w:val="98C379"/>
+          <w:sz w:val="21"/>
+          <w:szCs w:val="21"/>
+          <w:lang w:eastAsia="en-IN"/>
+        </w:rPr>
+        <w:t xml:space="preserve">        WHERE sentiment BETWEEN </w:t>
+      </w:r>
+      <w:r>
+        <w:rPr>
+          <w:rFonts w:ascii="Consolas" w:eastAsia="Times New Roman" w:hAnsi="Consolas" w:cs="Times New Roman"/>
+          <w:color w:val="C678DD"/>
+          <w:sz w:val="21"/>
+          <w:szCs w:val="21"/>
+          <w:lang w:eastAsia="en-IN"/>
+        </w:rPr>
+        <w:t>${</w:t>
+      </w:r>
+      <w:proofErr w:type="spellStart"/>
+      <w:r>
+        <w:rPr>
+          <w:rFonts w:ascii="Consolas" w:eastAsia="Times New Roman" w:hAnsi="Consolas" w:cs="Times New Roman"/>
+          <w:color w:val="E5C07B"/>
+          <w:sz w:val="21"/>
+          <w:szCs w:val="21"/>
+          <w:lang w:eastAsia="en-IN"/>
+        </w:rPr>
+        <w:t>sentiLow</w:t>
+      </w:r>
+      <w:proofErr w:type="spellEnd"/>
+      <w:r>
+        <w:rPr>
+          <w:rFonts w:ascii="Consolas" w:eastAsia="Times New Roman" w:hAnsi="Consolas" w:cs="Times New Roman"/>
+          <w:color w:val="C678DD"/>
+          <w:sz w:val="21"/>
+          <w:szCs w:val="21"/>
+          <w:lang w:eastAsia="en-IN"/>
+        </w:rPr>
+        <w:t>}</w:t>
+      </w:r>
+      <w:r>
+        <w:rPr>
+          <w:rFonts w:ascii="Consolas" w:eastAsia="Times New Roman" w:hAnsi="Consolas" w:cs="Times New Roman"/>
+          <w:color w:val="98C379"/>
+          <w:sz w:val="21"/>
+          <w:szCs w:val="21"/>
+          <w:lang w:eastAsia="en-IN"/>
+        </w:rPr>
+        <w:t xml:space="preserve"> AND </w:t>
+      </w:r>
+      <w:r>
+        <w:rPr>
+          <w:rFonts w:ascii="Consolas" w:eastAsia="Times New Roman" w:hAnsi="Consolas" w:cs="Times New Roman"/>
+          <w:color w:val="C678DD"/>
+          <w:sz w:val="21"/>
+          <w:szCs w:val="21"/>
+          <w:lang w:eastAsia="en-IN"/>
+        </w:rPr>
+        <w:t>${</w:t>
+      </w:r>
+      <w:proofErr w:type="spellStart"/>
+      <w:r>
+        <w:rPr>
+          <w:rFonts w:ascii="Consolas" w:eastAsia="Times New Roman" w:hAnsi="Consolas" w:cs="Times New Roman"/>
+          <w:color w:val="E5C07B"/>
+          <w:sz w:val="21"/>
+          <w:szCs w:val="21"/>
+          <w:lang w:eastAsia="en-IN"/>
+        </w:rPr>
+        <w:t>sentiHigh</w:t>
+      </w:r>
+      <w:proofErr w:type="spellEnd"/>
+      <w:r>
+        <w:rPr>
+          <w:rFonts w:ascii="Consolas" w:eastAsia="Times New Roman" w:hAnsi="Consolas" w:cs="Times New Roman"/>
+          <w:color w:val="C678DD"/>
+          <w:sz w:val="21"/>
+          <w:szCs w:val="21"/>
+          <w:lang w:eastAsia="en-IN"/>
+        </w:rPr>
+        <w:t>}</w:t>
+      </w:r>
+      <w:r>
+        <w:rPr>
+          <w:rFonts w:ascii="Consolas" w:eastAsia="Times New Roman" w:hAnsi="Consolas" w:cs="Times New Roman"/>
+          <w:color w:val="98C379"/>
+          <w:sz w:val="21"/>
+          <w:szCs w:val="21"/>
+          <w:lang w:eastAsia="en-IN"/>
+        </w:rPr>
+        <w:t>)</w:t>
+      </w:r>
+    </w:p>
+    <w:p>
+      <w:pPr>
+        <w:shd w:val="clear" w:color="auto" w:fill="282C34"/>
+        <w:spacing w:after="0" w:line="285" w:lineRule="atLeast"/>
+        <w:rPr>
+          <w:rFonts w:ascii="Consolas" w:eastAsia="Times New Roman" w:hAnsi="Consolas" w:cs="Times New Roman"/>
+          <w:color w:val="ABB2BF"/>
+          <w:sz w:val="21"/>
+          <w:szCs w:val="21"/>
+          <w:lang w:eastAsia="en-IN"/>
+        </w:rPr>
+      </w:pPr>
+      <w:r>
+        <w:rPr>
+          <w:rFonts w:ascii="Consolas" w:eastAsia="Times New Roman" w:hAnsi="Consolas" w:cs="Times New Roman"/>
+          <w:color w:val="98C379"/>
+          <w:sz w:val="21"/>
+          <w:szCs w:val="21"/>
+          <w:lang w:eastAsia="en-IN"/>
+        </w:rPr>
+        <w:t xml:space="preserve">        SELECT *, </w:t>
+      </w:r>
+      <w:proofErr w:type="gramStart"/>
+      <w:r>
+        <w:rPr>
+          <w:rFonts w:ascii="Consolas" w:eastAsia="Times New Roman" w:hAnsi="Consolas" w:cs="Times New Roman"/>
+          <w:color w:val="98C379"/>
+          <w:sz w:val="21"/>
+          <w:szCs w:val="21"/>
+          <w:lang w:eastAsia="en-IN"/>
+        </w:rPr>
+        <w:t>COUNT(</w:t>
+      </w:r>
+      <w:proofErr w:type="spellStart"/>
+      <w:proofErr w:type="gramEnd"/>
+      <w:r>
+        <w:rPr>
+          <w:rFonts w:ascii="Consolas" w:eastAsia="Times New Roman" w:hAnsi="Consolas" w:cs="Times New Roman"/>
+          <w:color w:val="98C379"/>
+          <w:sz w:val="21"/>
+          <w:szCs w:val="21"/>
+          <w:lang w:eastAsia="en-IN"/>
+        </w:rPr>
+        <w:t>jobLink</w:t>
+      </w:r>
+      <w:proofErr w:type="spellEnd"/>
+      <w:r>
+        <w:rPr>
+          <w:rFonts w:ascii="Consolas" w:eastAsia="Times New Roman" w:hAnsi="Consolas" w:cs="Times New Roman"/>
+          <w:color w:val="98C379"/>
+          <w:sz w:val="21"/>
+          <w:szCs w:val="21"/>
+          <w:lang w:eastAsia="en-IN"/>
+        </w:rPr>
+        <w:t xml:space="preserve">) as </w:t>
+      </w:r>
+      <w:proofErr w:type="spellStart"/>
+      <w:r>
+        <w:rPr>
+          <w:rFonts w:ascii="Consolas" w:eastAsia="Times New Roman" w:hAnsi="Consolas" w:cs="Times New Roman"/>
+          <w:color w:val="98C379"/>
+          <w:sz w:val="21"/>
+          <w:szCs w:val="21"/>
+          <w:lang w:eastAsia="en-IN"/>
+        </w:rPr>
+        <w:t>JobCount</w:t>
+      </w:r>
+      <w:proofErr w:type="spellEnd"/>
+    </w:p>
+    <w:p>
+      <w:pPr>
+        <w:shd w:val="clear" w:color="auto" w:fill="282C34"/>
+        <w:spacing w:after="0" w:line="285" w:lineRule="atLeast"/>
+        <w:rPr>
+          <w:rFonts w:ascii="Consolas" w:eastAsia="Times New Roman" w:hAnsi="Consolas" w:cs="Times New Roman"/>
+          <w:color w:val="ABB2BF"/>
+          <w:sz w:val="21"/>
+          <w:szCs w:val="21"/>
+          <w:lang w:eastAsia="en-IN"/>
+        </w:rPr>
+      </w:pPr>
+      <w:r>
+        <w:rPr>
+          <w:rFonts w:ascii="Consolas" w:eastAsia="Times New Roman" w:hAnsi="Consolas" w:cs="Times New Roman"/>
+          <w:color w:val="98C379"/>
+          <w:sz w:val="21"/>
+          <w:szCs w:val="21"/>
+          <w:lang w:eastAsia="en-IN"/>
+        </w:rPr>
+        <w:t xml:space="preserve">        FROM </w:t>
+      </w:r>
+      <w:proofErr w:type="spellStart"/>
+      <w:r>
+        <w:rPr>
+          <w:rFonts w:ascii="Consolas" w:eastAsia="Times New Roman" w:hAnsi="Consolas" w:cs="Times New Roman"/>
+          <w:color w:val="98C379"/>
+          <w:sz w:val="21"/>
+          <w:szCs w:val="21"/>
+          <w:lang w:eastAsia="en-IN"/>
+        </w:rPr>
+        <w:t>IndeedJobs</w:t>
+      </w:r>
+      <w:proofErr w:type="spellEnd"/>
+      <w:r>
+        <w:rPr>
+          <w:rFonts w:ascii="Consolas" w:eastAsia="Times New Roman" w:hAnsi="Consolas" w:cs="Times New Roman"/>
+          <w:color w:val="98C379"/>
+          <w:sz w:val="21"/>
+          <w:szCs w:val="21"/>
+          <w:lang w:eastAsia="en-IN"/>
+        </w:rPr>
+        <w:t xml:space="preserve"> </w:t>
+      </w:r>
+      <w:proofErr w:type="spellStart"/>
+      <w:r>
+        <w:rPr>
+          <w:rFonts w:ascii="Consolas" w:eastAsia="Times New Roman" w:hAnsi="Consolas" w:cs="Times New Roman"/>
+          <w:color w:val="98C379"/>
+          <w:sz w:val="21"/>
+          <w:szCs w:val="21"/>
+          <w:lang w:eastAsia="en-IN"/>
+        </w:rPr>
+        <w:t>i</w:t>
+      </w:r>
+      <w:proofErr w:type="spellEnd"/>
+    </w:p>
+    <w:p>
+      <w:pPr>
+        <w:shd w:val="clear" w:color="auto" w:fill="282C34"/>
+        <w:spacing w:after="0" w:line="285" w:lineRule="atLeast"/>
+        <w:rPr>
+          <w:rFonts w:ascii="Consolas" w:eastAsia="Times New Roman" w:hAnsi="Consolas" w:cs="Times New Roman"/>
+          <w:color w:val="ABB2BF"/>
+          <w:sz w:val="21"/>
+          <w:szCs w:val="21"/>
+          <w:lang w:eastAsia="en-IN"/>
+        </w:rPr>
+      </w:pPr>
+      <w:r>
+        <w:rPr>
+          <w:rFonts w:ascii="Consolas" w:eastAsia="Times New Roman" w:hAnsi="Consolas" w:cs="Times New Roman"/>
+          <w:color w:val="98C379"/>
+          <w:sz w:val="21"/>
+          <w:szCs w:val="21"/>
+          <w:lang w:eastAsia="en-IN"/>
+        </w:rPr>
+        <w:t>        JOIN tmp2</w:t>
+      </w:r>
+    </w:p>
+    <w:p>
+      <w:pPr>
+        <w:shd w:val="clear" w:color="auto" w:fill="282C34"/>
+        <w:spacing w:after="0" w:line="285" w:lineRule="atLeast"/>
+        <w:rPr>
+          <w:rFonts w:ascii="Consolas" w:eastAsia="Times New Roman" w:hAnsi="Consolas" w:cs="Times New Roman"/>
+          <w:color w:val="ABB2BF"/>
+          <w:sz w:val="21"/>
+          <w:szCs w:val="21"/>
+          <w:lang w:eastAsia="en-IN"/>
+        </w:rPr>
+      </w:pPr>
+      <w:r>
+        <w:rPr>
+          <w:rFonts w:ascii="Consolas" w:eastAsia="Times New Roman" w:hAnsi="Consolas" w:cs="Times New Roman"/>
+          <w:color w:val="98C379"/>
+          <w:sz w:val="21"/>
+          <w:szCs w:val="21"/>
+          <w:lang w:eastAsia="en-IN"/>
+        </w:rPr>
+        <w:t>        ON tmp2.symbol=</w:t>
+      </w:r>
+      <w:proofErr w:type="spellStart"/>
+      <w:proofErr w:type="gramStart"/>
+      <w:r>
+        <w:rPr>
+          <w:rFonts w:ascii="Consolas" w:eastAsia="Times New Roman" w:hAnsi="Consolas" w:cs="Times New Roman"/>
+          <w:color w:val="98C379"/>
+          <w:sz w:val="21"/>
+          <w:szCs w:val="21"/>
+          <w:lang w:eastAsia="en-IN"/>
+        </w:rPr>
+        <w:t>i.companySymbol</w:t>
+      </w:r>
+      <w:proofErr w:type="spellEnd"/>
+      <w:proofErr w:type="gramEnd"/>
+    </w:p>
+    <w:p>
+      <w:pPr>
+        <w:shd w:val="clear" w:color="auto" w:fill="282C34"/>
+        <w:spacing w:after="0" w:line="285" w:lineRule="atLeast"/>
+        <w:rPr>
+          <w:rFonts w:ascii="Consolas" w:eastAsia="Times New Roman" w:hAnsi="Consolas" w:cs="Times New Roman"/>
+          <w:color w:val="ABB2BF"/>
+          <w:sz w:val="21"/>
+          <w:szCs w:val="21"/>
+          <w:lang w:eastAsia="en-IN"/>
+        </w:rPr>
+      </w:pPr>
+      <w:r>
+        <w:rPr>
+          <w:rFonts w:ascii="Consolas" w:eastAsia="Times New Roman" w:hAnsi="Consolas" w:cs="Times New Roman"/>
+          <w:color w:val="98C379"/>
+          <w:sz w:val="21"/>
+          <w:szCs w:val="21"/>
+          <w:lang w:eastAsia="en-IN"/>
+        </w:rPr>
+        <w:t xml:space="preserve">        GROUP BY </w:t>
+      </w:r>
+      <w:proofErr w:type="spellStart"/>
+      <w:proofErr w:type="gramStart"/>
+      <w:r>
+        <w:rPr>
+          <w:rFonts w:ascii="Consolas" w:eastAsia="Times New Roman" w:hAnsi="Consolas" w:cs="Times New Roman"/>
+          <w:color w:val="98C379"/>
+          <w:sz w:val="21"/>
+          <w:szCs w:val="21"/>
+          <w:lang w:eastAsia="en-IN"/>
+        </w:rPr>
+        <w:t>i.companySymbol</w:t>
+      </w:r>
+      <w:proofErr w:type="spellEnd"/>
+      <w:proofErr w:type="gramEnd"/>
+    </w:p>
+    <w:p>
+      <w:pPr>
+        <w:shd w:val="clear" w:color="auto" w:fill="282C34"/>
+        <w:spacing w:after="0" w:line="285" w:lineRule="atLeast"/>
+        <w:rPr>
+          <w:rFonts w:ascii="Consolas" w:eastAsia="Times New Roman" w:hAnsi="Consolas" w:cs="Times New Roman"/>
+          <w:color w:val="ABB2BF"/>
+          <w:sz w:val="21"/>
+          <w:szCs w:val="21"/>
+          <w:lang w:eastAsia="en-IN"/>
+        </w:rPr>
+      </w:pPr>
+      <w:r>
+        <w:rPr>
+          <w:rFonts w:ascii="Consolas" w:eastAsia="Times New Roman" w:hAnsi="Consolas" w:cs="Times New Roman"/>
+          <w:color w:val="98C379"/>
+          <w:sz w:val="21"/>
+          <w:szCs w:val="21"/>
+          <w:lang w:eastAsia="en-IN"/>
+        </w:rPr>
+        <w:t xml:space="preserve">        HAVING </w:t>
+      </w:r>
+      <w:proofErr w:type="gramStart"/>
+      <w:r>
+        <w:rPr>
+          <w:rFonts w:ascii="Consolas" w:eastAsia="Times New Roman" w:hAnsi="Consolas" w:cs="Times New Roman"/>
+          <w:color w:val="98C379"/>
+          <w:sz w:val="21"/>
+          <w:szCs w:val="21"/>
+          <w:lang w:eastAsia="en-IN"/>
+        </w:rPr>
+        <w:t>COUNT(</w:t>
+      </w:r>
+      <w:proofErr w:type="spellStart"/>
+      <w:proofErr w:type="gramEnd"/>
+      <w:r>
+        <w:rPr>
+          <w:rFonts w:ascii="Consolas" w:eastAsia="Times New Roman" w:hAnsi="Consolas" w:cs="Times New Roman"/>
+          <w:color w:val="98C379"/>
+          <w:sz w:val="21"/>
+          <w:szCs w:val="21"/>
+          <w:lang w:eastAsia="en-IN"/>
+        </w:rPr>
+        <w:t>jobLink</w:t>
+      </w:r>
+      <w:proofErr w:type="spellEnd"/>
+      <w:r>
+        <w:rPr>
+          <w:rFonts w:ascii="Consolas" w:eastAsia="Times New Roman" w:hAnsi="Consolas" w:cs="Times New Roman"/>
+          <w:color w:val="98C379"/>
+          <w:sz w:val="21"/>
+          <w:szCs w:val="21"/>
+          <w:lang w:eastAsia="en-IN"/>
+        </w:rPr>
+        <w:t xml:space="preserve">)&gt; </w:t>
+      </w:r>
+      <w:r>
+        <w:rPr>
+          <w:rFonts w:ascii="Consolas" w:eastAsia="Times New Roman" w:hAnsi="Consolas" w:cs="Times New Roman"/>
+          <w:color w:val="C678DD"/>
+          <w:sz w:val="21"/>
+          <w:szCs w:val="21"/>
+          <w:lang w:eastAsia="en-IN"/>
+        </w:rPr>
+        <w:t>${</w:t>
+      </w:r>
+      <w:proofErr w:type="spellStart"/>
+      <w:r>
+        <w:rPr>
+          <w:rFonts w:ascii="Consolas" w:eastAsia="Times New Roman" w:hAnsi="Consolas" w:cs="Times New Roman"/>
+          <w:color w:val="E5C07B"/>
+          <w:sz w:val="21"/>
+          <w:szCs w:val="21"/>
+          <w:lang w:eastAsia="en-IN"/>
+        </w:rPr>
+        <w:t>jobNum</w:t>
+      </w:r>
+      <w:proofErr w:type="spellEnd"/>
+      <w:r>
+        <w:rPr>
+          <w:rFonts w:ascii="Consolas" w:eastAsia="Times New Roman" w:hAnsi="Consolas" w:cs="Times New Roman"/>
+          <w:color w:val="C678DD"/>
+          <w:sz w:val="21"/>
+          <w:szCs w:val="21"/>
+          <w:lang w:eastAsia="en-IN"/>
+        </w:rPr>
+        <w:t>}</w:t>
+      </w:r>
+    </w:p>
+    <w:p>
+      <w:pPr>
+        <w:shd w:val="clear" w:color="auto" w:fill="282C34"/>
+        <w:spacing w:after="0" w:line="285" w:lineRule="atLeast"/>
+        <w:rPr>
+          <w:rFonts w:ascii="Consolas" w:eastAsia="Times New Roman" w:hAnsi="Consolas" w:cs="Times New Roman"/>
+          <w:color w:val="98C379"/>
+          <w:sz w:val="21"/>
+          <w:szCs w:val="21"/>
+          <w:lang w:eastAsia="en-IN"/>
+        </w:rPr>
+      </w:pPr>
+      <w:r>
+        <w:rPr>
+          <w:rFonts w:ascii="Consolas" w:eastAsia="Times New Roman" w:hAnsi="Consolas" w:cs="Times New Roman"/>
+          <w:color w:val="98C379"/>
+          <w:sz w:val="21"/>
+          <w:szCs w:val="21"/>
+          <w:lang w:eastAsia="en-IN"/>
+        </w:rPr>
+        <w:t xml:space="preserve">        LIMIT </w:t>
+      </w:r>
+      <w:r>
+        <w:rPr>
+          <w:rFonts w:ascii="Consolas" w:eastAsia="Times New Roman" w:hAnsi="Consolas" w:cs="Times New Roman"/>
+          <w:color w:val="C678DD"/>
+          <w:sz w:val="21"/>
+          <w:szCs w:val="21"/>
+          <w:lang w:eastAsia="en-IN"/>
+        </w:rPr>
+        <w:t>1000</w:t>
+      </w:r>
+      <w:r>
+        <w:rPr>
+          <w:rFonts w:ascii="Consolas" w:eastAsia="Times New Roman" w:hAnsi="Consolas" w:cs="Times New Roman"/>
+          <w:color w:val="98C379"/>
+          <w:sz w:val="21"/>
+          <w:szCs w:val="21"/>
+          <w:lang w:eastAsia="en-IN"/>
+        </w:rPr>
+        <w:t xml:space="preserve"> OFFSET </w:t>
+      </w:r>
+      <w:r>
+        <w:rPr>
+          <w:rFonts w:ascii="Consolas" w:eastAsia="Times New Roman" w:hAnsi="Consolas" w:cs="Times New Roman"/>
+          <w:color w:val="C678DD"/>
+          <w:sz w:val="21"/>
+          <w:szCs w:val="21"/>
+          <w:lang w:eastAsia="en-IN"/>
+        </w:rPr>
+        <w:t>0</w:t>
+      </w:r>
+      <w:r>
+        <w:rPr>
+          <w:rFonts w:ascii="Consolas" w:eastAsia="Times New Roman" w:hAnsi="Consolas" w:cs="Times New Roman"/>
+          <w:color w:val="98C379"/>
+          <w:sz w:val="21"/>
+          <w:szCs w:val="21"/>
+          <w:lang w:eastAsia="en-IN"/>
+        </w:rPr>
+        <w:t>;</w:t>
+      </w:r>
+    </w:p>
+    <w:p>
+      <w:pPr>
+        <w:ind w:left="-851"/>
+        <w:rPr>
+          <w:sz w:val="24"/>
+          <w:szCs w:val="24"/>
+          <w:lang w:val="en-US"/>
+        </w:rPr>
+      </w:pPr>
+      <w:r>
+        <w:rPr>
+          <w:sz w:val="24"/>
+          <w:szCs w:val="24"/>
+          <w:lang w:val="en-US"/>
+        </w:rPr>
+        <w:lastRenderedPageBreak/>
+        <w:t xml:space="preserve">Optimized Query: </w:t>
+      </w:r>
     </w:p>
     <w:sectPr>
       <w:pgSz w:w="11906" w:h="16838"/>
@@ -3500,6 +5164,345 @@
 <file path=word/numbering.xml><?xml version="1.0" encoding="utf-8"?>
 <w:numbering xmlns:wpc="http://schemas.microsoft.com/office/word/2010/wordprocessingCanvas" xmlns:cx="http://schemas.microsoft.com/office/drawing/2014/chartex" xmlns:cx1="http://schemas.microsoft.com/office/drawing/2015/9/8/chartex" xmlns:cx2="http://schemas.microsoft.com/office/drawing/2015/10/21/chartex" xmlns:cx3="http://schemas.microsoft.com/office/drawing/2016/5/9/chartex" xmlns:cx4="http://schemas.microsoft.com/office/drawing/2016/5/10/chartex" xmlns:cx5="http://schemas.microsoft.com/office/drawing/2016/5/11/chartex" xmlns:cx6="http://schemas.microsoft.com/office/drawing/2016/5/12/chartex" xmlns:cx7="http://schemas.microsoft.com/office/drawing/2016/5/13/chartex" xmlns:cx8="http://schemas.microsoft.com/office/drawing/2016/5/14/chartex" xmlns:mc="http://schemas.openxmlformats.org/markup-compatibility/2006" xmlns:aink="http://schemas.microsoft.com/office/drawing/2016/ink" xmlns:am3d="http://schemas.microsoft.com/office/drawing/2017/model3d" xmlns:o="urn:schemas-microsoft-com:office:office" xmlns:r="http://schemas.openxmlformats.org/officeDocument/2006/relationships" xmlns:m="http://schemas.openxmlformats.org/officeDocument/2006/math" xmlns:v="urn:schemas-microsoft-com:vml" xmlns:wp14="http://schemas.microsoft.com/office/word/2010/wordprocessingDrawing" xmlns:wp="http://schemas.openxmlformats.org/drawingml/2006/wordprocessingDrawing" xmlns:w10="urn:schemas-microsoft-com:office:word" xmlns:w="http://schemas.openxmlformats.org/wordprocessingml/2006/main" xmlns:w14="http://schemas.microsoft.com/office/word/2010/wordml" xmlns:w15="http://schemas.microsoft.com/office/word/2012/wordml" xmlns:w16cex="http://schemas.microsoft.com/office/word/2018/wordml/cex" xmlns:w16cid="http://schemas.microsoft.com/office/word/2016/wordml/cid" xmlns:w16="http://schemas.microsoft.com/office/word/2018/wordml" xmlns:w16sdtdh="http://schemas.microsoft.com/office/word/2020/wordml/sdtdatahash" xmlns:w16se="http://schemas.microsoft.com/office/word/2015/wordml/symex" xmlns:wpg="http://schemas.microsoft.com/office/word/2010/wordprocessingGroup" xmlns:wpi="http://schemas.microsoft.com/office/word/2010/wordprocessingInk" xmlns:wne="http://schemas.microsoft.com/office/word/2006/wordml" xmlns:wps="http://schemas.microsoft.com/office/word/2010/wordprocessingShape" mc:Ignorable="w14 w15 w16se w16cid w16 w16cex w16sdtdh wp14">
   <w:abstractNum w:abstractNumId="0" w15:restartNumberingAfterBreak="0">
+    <w:nsid w:val="06F47C94"/>
+    <w:multiLevelType w:val="hybridMultilevel"/>
+    <w:tmpl w:val="9A680B18"/>
+    <w:lvl w:ilvl="0" w:tplc="40090001">
+      <w:start w:val="1"/>
+      <w:numFmt w:val="bullet"/>
+      <w:lvlText w:val=""/>
+      <w:lvlJc w:val="left"/>
+      <w:pPr>
+        <w:ind w:left="720" w:hanging="360"/>
+      </w:pPr>
+      <w:rPr>
+        <w:rFonts w:ascii="Symbol" w:hAnsi="Symbol" w:hint="default"/>
+      </w:rPr>
+    </w:lvl>
+    <w:lvl w:ilvl="1" w:tplc="40090003" w:tentative="1">
+      <w:start w:val="1"/>
+      <w:numFmt w:val="bullet"/>
+      <w:lvlText w:val="o"/>
+      <w:lvlJc w:val="left"/>
+      <w:pPr>
+        <w:ind w:left="1440" w:hanging="360"/>
+      </w:pPr>
+      <w:rPr>
+        <w:rFonts w:ascii="Courier New" w:hAnsi="Courier New" w:cs="Courier New" w:hint="default"/>
+      </w:rPr>
+    </w:lvl>
+    <w:lvl w:ilvl="2" w:tplc="40090005" w:tentative="1">
+      <w:start w:val="1"/>
+      <w:numFmt w:val="bullet"/>
+      <w:lvlText w:val=""/>
+      <w:lvlJc w:val="left"/>
+      <w:pPr>
+        <w:ind w:left="2160" w:hanging="360"/>
+      </w:pPr>
+      <w:rPr>
+        <w:rFonts w:ascii="Wingdings" w:hAnsi="Wingdings" w:hint="default"/>
+      </w:rPr>
+    </w:lvl>
+    <w:lvl w:ilvl="3" w:tplc="40090001" w:tentative="1">
+      <w:start w:val="1"/>
+      <w:numFmt w:val="bullet"/>
+      <w:lvlText w:val=""/>
+      <w:lvlJc w:val="left"/>
+      <w:pPr>
+        <w:ind w:left="2880" w:hanging="360"/>
+      </w:pPr>
+      <w:rPr>
+        <w:rFonts w:ascii="Symbol" w:hAnsi="Symbol" w:hint="default"/>
+      </w:rPr>
+    </w:lvl>
+    <w:lvl w:ilvl="4" w:tplc="40090003" w:tentative="1">
+      <w:start w:val="1"/>
+      <w:numFmt w:val="bullet"/>
+      <w:lvlText w:val="o"/>
+      <w:lvlJc w:val="left"/>
+      <w:pPr>
+        <w:ind w:left="3600" w:hanging="360"/>
+      </w:pPr>
+      <w:rPr>
+        <w:rFonts w:ascii="Courier New" w:hAnsi="Courier New" w:cs="Courier New" w:hint="default"/>
+      </w:rPr>
+    </w:lvl>
+    <w:lvl w:ilvl="5" w:tplc="40090005" w:tentative="1">
+      <w:start w:val="1"/>
+      <w:numFmt w:val="bullet"/>
+      <w:lvlText w:val=""/>
+      <w:lvlJc w:val="left"/>
+      <w:pPr>
+        <w:ind w:left="4320" w:hanging="360"/>
+      </w:pPr>
+      <w:rPr>
+        <w:rFonts w:ascii="Wingdings" w:hAnsi="Wingdings" w:hint="default"/>
+      </w:rPr>
+    </w:lvl>
+    <w:lvl w:ilvl="6" w:tplc="40090001" w:tentative="1">
+      <w:start w:val="1"/>
+      <w:numFmt w:val="bullet"/>
+      <w:lvlText w:val=""/>
+      <w:lvlJc w:val="left"/>
+      <w:pPr>
+        <w:ind w:left="5040" w:hanging="360"/>
+      </w:pPr>
+      <w:rPr>
+        <w:rFonts w:ascii="Symbol" w:hAnsi="Symbol" w:hint="default"/>
+      </w:rPr>
+    </w:lvl>
+    <w:lvl w:ilvl="7" w:tplc="40090003" w:tentative="1">
+      <w:start w:val="1"/>
+      <w:numFmt w:val="bullet"/>
+      <w:lvlText w:val="o"/>
+      <w:lvlJc w:val="left"/>
+      <w:pPr>
+        <w:ind w:left="5760" w:hanging="360"/>
+      </w:pPr>
+      <w:rPr>
+        <w:rFonts w:ascii="Courier New" w:hAnsi="Courier New" w:cs="Courier New" w:hint="default"/>
+      </w:rPr>
+    </w:lvl>
+    <w:lvl w:ilvl="8" w:tplc="40090005" w:tentative="1">
+      <w:start w:val="1"/>
+      <w:numFmt w:val="bullet"/>
+      <w:lvlText w:val=""/>
+      <w:lvlJc w:val="left"/>
+      <w:pPr>
+        <w:ind w:left="6480" w:hanging="360"/>
+      </w:pPr>
+      <w:rPr>
+        <w:rFonts w:ascii="Wingdings" w:hAnsi="Wingdings" w:hint="default"/>
+      </w:rPr>
+    </w:lvl>
+  </w:abstractNum>
+  <w:abstractNum w:abstractNumId="1" w15:restartNumberingAfterBreak="0">
+    <w:nsid w:val="0B462337"/>
+    <w:multiLevelType w:val="hybridMultilevel"/>
+    <w:tmpl w:val="48486CFA"/>
+    <w:lvl w:ilvl="0" w:tplc="40090001">
+      <w:start w:val="1"/>
+      <w:numFmt w:val="bullet"/>
+      <w:lvlText w:val=""/>
+      <w:lvlJc w:val="left"/>
+      <w:pPr>
+        <w:ind w:left="720" w:hanging="360"/>
+      </w:pPr>
+      <w:rPr>
+        <w:rFonts w:ascii="Symbol" w:hAnsi="Symbol" w:hint="default"/>
+      </w:rPr>
+    </w:lvl>
+    <w:lvl w:ilvl="1" w:tplc="40090003" w:tentative="1">
+      <w:start w:val="1"/>
+      <w:numFmt w:val="bullet"/>
+      <w:lvlText w:val="o"/>
+      <w:lvlJc w:val="left"/>
+      <w:pPr>
+        <w:ind w:left="1440" w:hanging="360"/>
+      </w:pPr>
+      <w:rPr>
+        <w:rFonts w:ascii="Courier New" w:hAnsi="Courier New" w:cs="Courier New" w:hint="default"/>
+      </w:rPr>
+    </w:lvl>
+    <w:lvl w:ilvl="2" w:tplc="40090005" w:tentative="1">
+      <w:start w:val="1"/>
+      <w:numFmt w:val="bullet"/>
+      <w:lvlText w:val=""/>
+      <w:lvlJc w:val="left"/>
+      <w:pPr>
+        <w:ind w:left="2160" w:hanging="360"/>
+      </w:pPr>
+      <w:rPr>
+        <w:rFonts w:ascii="Wingdings" w:hAnsi="Wingdings" w:hint="default"/>
+      </w:rPr>
+    </w:lvl>
+    <w:lvl w:ilvl="3" w:tplc="40090001" w:tentative="1">
+      <w:start w:val="1"/>
+      <w:numFmt w:val="bullet"/>
+      <w:lvlText w:val=""/>
+      <w:lvlJc w:val="left"/>
+      <w:pPr>
+        <w:ind w:left="2880" w:hanging="360"/>
+      </w:pPr>
+      <w:rPr>
+        <w:rFonts w:ascii="Symbol" w:hAnsi="Symbol" w:hint="default"/>
+      </w:rPr>
+    </w:lvl>
+    <w:lvl w:ilvl="4" w:tplc="40090003" w:tentative="1">
+      <w:start w:val="1"/>
+      <w:numFmt w:val="bullet"/>
+      <w:lvlText w:val="o"/>
+      <w:lvlJc w:val="left"/>
+      <w:pPr>
+        <w:ind w:left="3600" w:hanging="360"/>
+      </w:pPr>
+      <w:rPr>
+        <w:rFonts w:ascii="Courier New" w:hAnsi="Courier New" w:cs="Courier New" w:hint="default"/>
+      </w:rPr>
+    </w:lvl>
+    <w:lvl w:ilvl="5" w:tplc="40090005" w:tentative="1">
+      <w:start w:val="1"/>
+      <w:numFmt w:val="bullet"/>
+      <w:lvlText w:val=""/>
+      <w:lvlJc w:val="left"/>
+      <w:pPr>
+        <w:ind w:left="4320" w:hanging="360"/>
+      </w:pPr>
+      <w:rPr>
+        <w:rFonts w:ascii="Wingdings" w:hAnsi="Wingdings" w:hint="default"/>
+      </w:rPr>
+    </w:lvl>
+    <w:lvl w:ilvl="6" w:tplc="40090001" w:tentative="1">
+      <w:start w:val="1"/>
+      <w:numFmt w:val="bullet"/>
+      <w:lvlText w:val=""/>
+      <w:lvlJc w:val="left"/>
+      <w:pPr>
+        <w:ind w:left="5040" w:hanging="360"/>
+      </w:pPr>
+      <w:rPr>
+        <w:rFonts w:ascii="Symbol" w:hAnsi="Symbol" w:hint="default"/>
+      </w:rPr>
+    </w:lvl>
+    <w:lvl w:ilvl="7" w:tplc="40090003" w:tentative="1">
+      <w:start w:val="1"/>
+      <w:numFmt w:val="bullet"/>
+      <w:lvlText w:val="o"/>
+      <w:lvlJc w:val="left"/>
+      <w:pPr>
+        <w:ind w:left="5760" w:hanging="360"/>
+      </w:pPr>
+      <w:rPr>
+        <w:rFonts w:ascii="Courier New" w:hAnsi="Courier New" w:cs="Courier New" w:hint="default"/>
+      </w:rPr>
+    </w:lvl>
+    <w:lvl w:ilvl="8" w:tplc="40090005" w:tentative="1">
+      <w:start w:val="1"/>
+      <w:numFmt w:val="bullet"/>
+      <w:lvlText w:val=""/>
+      <w:lvlJc w:val="left"/>
+      <w:pPr>
+        <w:ind w:left="6480" w:hanging="360"/>
+      </w:pPr>
+      <w:rPr>
+        <w:rFonts w:ascii="Wingdings" w:hAnsi="Wingdings" w:hint="default"/>
+      </w:rPr>
+    </w:lvl>
+  </w:abstractNum>
+  <w:abstractNum w:abstractNumId="2" w15:restartNumberingAfterBreak="0">
+    <w:nsid w:val="293D523D"/>
+    <w:multiLevelType w:val="hybridMultilevel"/>
+    <w:tmpl w:val="CAA83AA8"/>
+    <w:lvl w:ilvl="0" w:tplc="40090001">
+      <w:start w:val="1"/>
+      <w:numFmt w:val="bullet"/>
+      <w:lvlText w:val=""/>
+      <w:lvlJc w:val="left"/>
+      <w:pPr>
+        <w:ind w:left="720" w:hanging="360"/>
+      </w:pPr>
+      <w:rPr>
+        <w:rFonts w:ascii="Symbol" w:hAnsi="Symbol" w:hint="default"/>
+      </w:rPr>
+    </w:lvl>
+    <w:lvl w:ilvl="1" w:tplc="40090003" w:tentative="1">
+      <w:start w:val="1"/>
+      <w:numFmt w:val="bullet"/>
+      <w:lvlText w:val="o"/>
+      <w:lvlJc w:val="left"/>
+      <w:pPr>
+        <w:ind w:left="1440" w:hanging="360"/>
+      </w:pPr>
+      <w:rPr>
+        <w:rFonts w:ascii="Courier New" w:hAnsi="Courier New" w:cs="Courier New" w:hint="default"/>
+      </w:rPr>
+    </w:lvl>
+    <w:lvl w:ilvl="2" w:tplc="40090005" w:tentative="1">
+      <w:start w:val="1"/>
+      <w:numFmt w:val="bullet"/>
+      <w:lvlText w:val=""/>
+      <w:lvlJc w:val="left"/>
+      <w:pPr>
+        <w:ind w:left="2160" w:hanging="360"/>
+      </w:pPr>
+      <w:rPr>
+        <w:rFonts w:ascii="Wingdings" w:hAnsi="Wingdings" w:hint="default"/>
+      </w:rPr>
+    </w:lvl>
+    <w:lvl w:ilvl="3" w:tplc="40090001" w:tentative="1">
+      <w:start w:val="1"/>
+      <w:numFmt w:val="bullet"/>
+      <w:lvlText w:val=""/>
+      <w:lvlJc w:val="left"/>
+      <w:pPr>
+        <w:ind w:left="2880" w:hanging="360"/>
+      </w:pPr>
+      <w:rPr>
+        <w:rFonts w:ascii="Symbol" w:hAnsi="Symbol" w:hint="default"/>
+      </w:rPr>
+    </w:lvl>
+    <w:lvl w:ilvl="4" w:tplc="40090003" w:tentative="1">
+      <w:start w:val="1"/>
+      <w:numFmt w:val="bullet"/>
+      <w:lvlText w:val="o"/>
+      <w:lvlJc w:val="left"/>
+      <w:pPr>
+        <w:ind w:left="3600" w:hanging="360"/>
+      </w:pPr>
+      <w:rPr>
+        <w:rFonts w:ascii="Courier New" w:hAnsi="Courier New" w:cs="Courier New" w:hint="default"/>
+      </w:rPr>
+    </w:lvl>
+    <w:lvl w:ilvl="5" w:tplc="40090005" w:tentative="1">
+      <w:start w:val="1"/>
+      <w:numFmt w:val="bullet"/>
+      <w:lvlText w:val=""/>
+      <w:lvlJc w:val="left"/>
+      <w:pPr>
+        <w:ind w:left="4320" w:hanging="360"/>
+      </w:pPr>
+      <w:rPr>
+        <w:rFonts w:ascii="Wingdings" w:hAnsi="Wingdings" w:hint="default"/>
+      </w:rPr>
+    </w:lvl>
+    <w:lvl w:ilvl="6" w:tplc="40090001" w:tentative="1">
+      <w:start w:val="1"/>
+      <w:numFmt w:val="bullet"/>
+      <w:lvlText w:val=""/>
+      <w:lvlJc w:val="left"/>
+      <w:pPr>
+        <w:ind w:left="5040" w:hanging="360"/>
+      </w:pPr>
+      <w:rPr>
+        <w:rFonts w:ascii="Symbol" w:hAnsi="Symbol" w:hint="default"/>
+      </w:rPr>
+    </w:lvl>
+    <w:lvl w:ilvl="7" w:tplc="40090003" w:tentative="1">
+      <w:start w:val="1"/>
+      <w:numFmt w:val="bullet"/>
+      <w:lvlText w:val="o"/>
+      <w:lvlJc w:val="left"/>
+      <w:pPr>
+        <w:ind w:left="5760" w:hanging="360"/>
+      </w:pPr>
+      <w:rPr>
+        <w:rFonts w:ascii="Courier New" w:hAnsi="Courier New" w:cs="Courier New" w:hint="default"/>
+      </w:rPr>
+    </w:lvl>
+    <w:lvl w:ilvl="8" w:tplc="40090005" w:tentative="1">
+      <w:start w:val="1"/>
+      <w:numFmt w:val="bullet"/>
+      <w:lvlText w:val=""/>
+      <w:lvlJc w:val="left"/>
+      <w:pPr>
+        <w:ind w:left="6480" w:hanging="360"/>
+      </w:pPr>
+      <w:rPr>
+        <w:rFonts w:ascii="Wingdings" w:hAnsi="Wingdings" w:hint="default"/>
+      </w:rPr>
+    </w:lvl>
+  </w:abstractNum>
+  <w:abstractNum w:abstractNumId="3" w15:restartNumberingAfterBreak="0">
     <w:nsid w:val="42D64F5A"/>
     <w:multiLevelType w:val="hybridMultilevel"/>
     <w:tmpl w:val="46A81D3A"/>
@@ -3612,7 +5615,7 @@
       </w:rPr>
     </w:lvl>
   </w:abstractNum>
-  <w:abstractNum w:abstractNumId="1" w15:restartNumberingAfterBreak="0">
+  <w:abstractNum w:abstractNumId="4" w15:restartNumberingAfterBreak="0">
     <w:nsid w:val="622F6952"/>
     <w:multiLevelType w:val="hybridMultilevel"/>
     <w:tmpl w:val="B7D4BBF6"/>
@@ -3724,7 +5727,7 @@
       </w:rPr>
     </w:lvl>
   </w:abstractNum>
-  <w:abstractNum w:abstractNumId="2" w15:restartNumberingAfterBreak="0">
+  <w:abstractNum w:abstractNumId="5" w15:restartNumberingAfterBreak="0">
     <w:nsid w:val="78AA752F"/>
     <w:multiLevelType w:val="hybridMultilevel"/>
     <w:tmpl w:val="A3F45112"/>
@@ -3836,14 +5839,255 @@
       </w:rPr>
     </w:lvl>
   </w:abstractNum>
+  <w:abstractNum w:abstractNumId="6" w15:restartNumberingAfterBreak="0">
+    <w:nsid w:val="7A5C72C7"/>
+    <w:multiLevelType w:val="hybridMultilevel"/>
+    <w:tmpl w:val="6510923E"/>
+    <w:lvl w:ilvl="0" w:tplc="40090001">
+      <w:start w:val="1"/>
+      <w:numFmt w:val="bullet"/>
+      <w:lvlText w:val=""/>
+      <w:lvlJc w:val="left"/>
+      <w:pPr>
+        <w:ind w:left="720" w:hanging="360"/>
+      </w:pPr>
+      <w:rPr>
+        <w:rFonts w:ascii="Symbol" w:hAnsi="Symbol" w:hint="default"/>
+      </w:rPr>
+    </w:lvl>
+    <w:lvl w:ilvl="1" w:tplc="40090003" w:tentative="1">
+      <w:start w:val="1"/>
+      <w:numFmt w:val="bullet"/>
+      <w:lvlText w:val="o"/>
+      <w:lvlJc w:val="left"/>
+      <w:pPr>
+        <w:ind w:left="1440" w:hanging="360"/>
+      </w:pPr>
+      <w:rPr>
+        <w:rFonts w:ascii="Courier New" w:hAnsi="Courier New" w:cs="Courier New" w:hint="default"/>
+      </w:rPr>
+    </w:lvl>
+    <w:lvl w:ilvl="2" w:tplc="40090005" w:tentative="1">
+      <w:start w:val="1"/>
+      <w:numFmt w:val="bullet"/>
+      <w:lvlText w:val=""/>
+      <w:lvlJc w:val="left"/>
+      <w:pPr>
+        <w:ind w:left="2160" w:hanging="360"/>
+      </w:pPr>
+      <w:rPr>
+        <w:rFonts w:ascii="Wingdings" w:hAnsi="Wingdings" w:hint="default"/>
+      </w:rPr>
+    </w:lvl>
+    <w:lvl w:ilvl="3" w:tplc="40090001" w:tentative="1">
+      <w:start w:val="1"/>
+      <w:numFmt w:val="bullet"/>
+      <w:lvlText w:val=""/>
+      <w:lvlJc w:val="left"/>
+      <w:pPr>
+        <w:ind w:left="2880" w:hanging="360"/>
+      </w:pPr>
+      <w:rPr>
+        <w:rFonts w:ascii="Symbol" w:hAnsi="Symbol" w:hint="default"/>
+      </w:rPr>
+    </w:lvl>
+    <w:lvl w:ilvl="4" w:tplc="40090003" w:tentative="1">
+      <w:start w:val="1"/>
+      <w:numFmt w:val="bullet"/>
+      <w:lvlText w:val="o"/>
+      <w:lvlJc w:val="left"/>
+      <w:pPr>
+        <w:ind w:left="3600" w:hanging="360"/>
+      </w:pPr>
+      <w:rPr>
+        <w:rFonts w:ascii="Courier New" w:hAnsi="Courier New" w:cs="Courier New" w:hint="default"/>
+      </w:rPr>
+    </w:lvl>
+    <w:lvl w:ilvl="5" w:tplc="40090005" w:tentative="1">
+      <w:start w:val="1"/>
+      <w:numFmt w:val="bullet"/>
+      <w:lvlText w:val=""/>
+      <w:lvlJc w:val="left"/>
+      <w:pPr>
+        <w:ind w:left="4320" w:hanging="360"/>
+      </w:pPr>
+      <w:rPr>
+        <w:rFonts w:ascii="Wingdings" w:hAnsi="Wingdings" w:hint="default"/>
+      </w:rPr>
+    </w:lvl>
+    <w:lvl w:ilvl="6" w:tplc="40090001" w:tentative="1">
+      <w:start w:val="1"/>
+      <w:numFmt w:val="bullet"/>
+      <w:lvlText w:val=""/>
+      <w:lvlJc w:val="left"/>
+      <w:pPr>
+        <w:ind w:left="5040" w:hanging="360"/>
+      </w:pPr>
+      <w:rPr>
+        <w:rFonts w:ascii="Symbol" w:hAnsi="Symbol" w:hint="default"/>
+      </w:rPr>
+    </w:lvl>
+    <w:lvl w:ilvl="7" w:tplc="40090003" w:tentative="1">
+      <w:start w:val="1"/>
+      <w:numFmt w:val="bullet"/>
+      <w:lvlText w:val="o"/>
+      <w:lvlJc w:val="left"/>
+      <w:pPr>
+        <w:ind w:left="5760" w:hanging="360"/>
+      </w:pPr>
+      <w:rPr>
+        <w:rFonts w:ascii="Courier New" w:hAnsi="Courier New" w:cs="Courier New" w:hint="default"/>
+      </w:rPr>
+    </w:lvl>
+    <w:lvl w:ilvl="8" w:tplc="40090005" w:tentative="1">
+      <w:start w:val="1"/>
+      <w:numFmt w:val="bullet"/>
+      <w:lvlText w:val=""/>
+      <w:lvlJc w:val="left"/>
+      <w:pPr>
+        <w:ind w:left="6480" w:hanging="360"/>
+      </w:pPr>
+      <w:rPr>
+        <w:rFonts w:ascii="Wingdings" w:hAnsi="Wingdings" w:hint="default"/>
+      </w:rPr>
+    </w:lvl>
+  </w:abstractNum>
+  <w:abstractNum w:abstractNumId="7" w15:restartNumberingAfterBreak="0">
+    <w:nsid w:val="7F676555"/>
+    <w:multiLevelType w:val="hybridMultilevel"/>
+    <w:tmpl w:val="432686A0"/>
+    <w:lvl w:ilvl="0" w:tplc="40090001">
+      <w:start w:val="1"/>
+      <w:numFmt w:val="bullet"/>
+      <w:lvlText w:val=""/>
+      <w:lvlJc w:val="left"/>
+      <w:pPr>
+        <w:ind w:left="720" w:hanging="360"/>
+      </w:pPr>
+      <w:rPr>
+        <w:rFonts w:ascii="Symbol" w:hAnsi="Symbol" w:hint="default"/>
+      </w:rPr>
+    </w:lvl>
+    <w:lvl w:ilvl="1" w:tplc="40090003" w:tentative="1">
+      <w:start w:val="1"/>
+      <w:numFmt w:val="bullet"/>
+      <w:lvlText w:val="o"/>
+      <w:lvlJc w:val="left"/>
+      <w:pPr>
+        <w:ind w:left="1440" w:hanging="360"/>
+      </w:pPr>
+      <w:rPr>
+        <w:rFonts w:ascii="Courier New" w:hAnsi="Courier New" w:cs="Courier New" w:hint="default"/>
+      </w:rPr>
+    </w:lvl>
+    <w:lvl w:ilvl="2" w:tplc="40090005" w:tentative="1">
+      <w:start w:val="1"/>
+      <w:numFmt w:val="bullet"/>
+      <w:lvlText w:val=""/>
+      <w:lvlJc w:val="left"/>
+      <w:pPr>
+        <w:ind w:left="2160" w:hanging="360"/>
+      </w:pPr>
+      <w:rPr>
+        <w:rFonts w:ascii="Wingdings" w:hAnsi="Wingdings" w:hint="default"/>
+      </w:rPr>
+    </w:lvl>
+    <w:lvl w:ilvl="3" w:tplc="40090001" w:tentative="1">
+      <w:start w:val="1"/>
+      <w:numFmt w:val="bullet"/>
+      <w:lvlText w:val=""/>
+      <w:lvlJc w:val="left"/>
+      <w:pPr>
+        <w:ind w:left="2880" w:hanging="360"/>
+      </w:pPr>
+      <w:rPr>
+        <w:rFonts w:ascii="Symbol" w:hAnsi="Symbol" w:hint="default"/>
+      </w:rPr>
+    </w:lvl>
+    <w:lvl w:ilvl="4" w:tplc="40090003" w:tentative="1">
+      <w:start w:val="1"/>
+      <w:numFmt w:val="bullet"/>
+      <w:lvlText w:val="o"/>
+      <w:lvlJc w:val="left"/>
+      <w:pPr>
+        <w:ind w:left="3600" w:hanging="360"/>
+      </w:pPr>
+      <w:rPr>
+        <w:rFonts w:ascii="Courier New" w:hAnsi="Courier New" w:cs="Courier New" w:hint="default"/>
+      </w:rPr>
+    </w:lvl>
+    <w:lvl w:ilvl="5" w:tplc="40090005" w:tentative="1">
+      <w:start w:val="1"/>
+      <w:numFmt w:val="bullet"/>
+      <w:lvlText w:val=""/>
+      <w:lvlJc w:val="left"/>
+      <w:pPr>
+        <w:ind w:left="4320" w:hanging="360"/>
+      </w:pPr>
+      <w:rPr>
+        <w:rFonts w:ascii="Wingdings" w:hAnsi="Wingdings" w:hint="default"/>
+      </w:rPr>
+    </w:lvl>
+    <w:lvl w:ilvl="6" w:tplc="40090001" w:tentative="1">
+      <w:start w:val="1"/>
+      <w:numFmt w:val="bullet"/>
+      <w:lvlText w:val=""/>
+      <w:lvlJc w:val="left"/>
+      <w:pPr>
+        <w:ind w:left="5040" w:hanging="360"/>
+      </w:pPr>
+      <w:rPr>
+        <w:rFonts w:ascii="Symbol" w:hAnsi="Symbol" w:hint="default"/>
+      </w:rPr>
+    </w:lvl>
+    <w:lvl w:ilvl="7" w:tplc="40090003" w:tentative="1">
+      <w:start w:val="1"/>
+      <w:numFmt w:val="bullet"/>
+      <w:lvlText w:val="o"/>
+      <w:lvlJc w:val="left"/>
+      <w:pPr>
+        <w:ind w:left="5760" w:hanging="360"/>
+      </w:pPr>
+      <w:rPr>
+        <w:rFonts w:ascii="Courier New" w:hAnsi="Courier New" w:cs="Courier New" w:hint="default"/>
+      </w:rPr>
+    </w:lvl>
+    <w:lvl w:ilvl="8" w:tplc="40090005" w:tentative="1">
+      <w:start w:val="1"/>
+      <w:numFmt w:val="bullet"/>
+      <w:lvlText w:val=""/>
+      <w:lvlJc w:val="left"/>
+      <w:pPr>
+        <w:ind w:left="6480" w:hanging="360"/>
+      </w:pPr>
+      <w:rPr>
+        <w:rFonts w:ascii="Wingdings" w:hAnsi="Wingdings" w:hint="default"/>
+      </w:rPr>
+    </w:lvl>
+  </w:abstractNum>
   <w:num w:numId="1">
-    <w:abstractNumId w:val="1"/>
+    <w:abstractNumId w:val="4"/>
   </w:num>
   <w:num w:numId="2">
+    <w:abstractNumId w:val="5"/>
+  </w:num>
+  <w:num w:numId="3">
+    <w:abstractNumId w:val="3"/>
+  </w:num>
+  <w:num w:numId="4">
     <w:abstractNumId w:val="2"/>
   </w:num>
-  <w:num w:numId="3">
+  <w:num w:numId="5">
+    <w:abstractNumId w:val="6"/>
+  </w:num>
+  <w:num w:numId="6">
+    <w:abstractNumId w:val="7"/>
+  </w:num>
+  <w:num w:numId="7">
     <w:abstractNumId w:val="0"/>
+  </w:num>
+  <w:num w:numId="8">
+    <w:abstractNumId w:val="1"/>
   </w:num>
 </w:numbering>
 </file>

</xml_diff>